<commit_message>
Controller and router files management
</commit_message>
<xml_diff>
--- a/Phase-4/API Development and Integration Report - 1.0.docx
+++ b/Phase-4/API Development and Integration Report - 1.0.docx
@@ -95,6 +95,12 @@
                 <w:rFonts w:cstheme="minorHAnsi"/>
               </w:rPr>
             </w:pPr>
+            <w:r>
+              <w:rPr>
+                <w:rFonts w:cstheme="minorHAnsi"/>
+              </w:rPr>
+              <w:t>17 July 2024</w:t>
+            </w:r>
           </w:p>
         </w:tc>
       </w:tr>
@@ -129,9 +135,9 @@
             </w:pPr>
             <w:r>
               <w:rPr>
-                <w:rFonts w:cstheme="minorHAnsi"/>
+                <w:rFonts w:eastAsia="Arial" w:cstheme="minorHAnsi"/>
               </w:rPr>
-              <w:t>PNT2022TMIDxxxxxx</w:t>
+              <w:t>SWTID1719933836</w:t>
             </w:r>
           </w:p>
         </w:tc>
@@ -165,12 +171,14 @@
                 <w:rFonts w:cstheme="minorHAnsi"/>
               </w:rPr>
             </w:pPr>
+            <w:proofErr w:type="spellStart"/>
             <w:r>
               <w:rPr>
                 <w:rFonts w:cstheme="minorHAnsi"/>
               </w:rPr>
-              <w:t>Project - xxx</w:t>
+              <w:t>Connectify</w:t>
             </w:r>
+            <w:proofErr w:type="spellEnd"/>
           </w:p>
         </w:tc>
       </w:tr>
@@ -250,8 +258,20 @@
           <w:szCs w:val="24"/>
           <w14:ligatures w14:val="none"/>
         </w:rPr>
-        <w:t xml:space="preserve"> [Your Project Title]</w:t>
-      </w:r>
+        <w:t xml:space="preserve"> </w:t>
+      </w:r>
+      <w:proofErr w:type="spellStart"/>
+      <w:r>
+        <w:rPr>
+          <w:rFonts w:ascii="Times New Roman" w:eastAsia="Times New Roman" w:hAnsi="Times New Roman" w:cs="Times New Roman"/>
+          <w:kern w:val="0"/>
+          <w:sz w:val="24"/>
+          <w:szCs w:val="24"/>
+          <w14:ligatures w14:val="none"/>
+        </w:rPr>
+        <w:t>Connectify</w:t>
+      </w:r>
+      <w:proofErr w:type="spellEnd"/>
       <w:r>
         <w:rPr>
           <w:rFonts w:ascii="Times New Roman" w:eastAsia="Times New Roman" w:hAnsi="Times New Roman" w:cs="Times New Roman"/>
@@ -282,7 +302,17 @@
           <w:szCs w:val="24"/>
           <w14:ligatures w14:val="none"/>
         </w:rPr>
-        <w:t xml:space="preserve"> [Date of Report]</w:t>
+        <w:t xml:space="preserve"> </w:t>
+      </w:r>
+      <w:r>
+        <w:rPr>
+          <w:rFonts w:ascii="Times New Roman" w:eastAsia="Times New Roman" w:hAnsi="Times New Roman" w:cs="Times New Roman"/>
+          <w:kern w:val="0"/>
+          <w:sz w:val="24"/>
+          <w:szCs w:val="24"/>
+          <w14:ligatures w14:val="none"/>
+        </w:rPr>
+        <w:t>17 July 2024</w:t>
       </w:r>
       <w:r>
         <w:rPr>
@@ -314,7 +344,17 @@
           <w:szCs w:val="24"/>
           <w14:ligatures w14:val="none"/>
         </w:rPr>
-        <w:t xml:space="preserve"> [Your Name or Team Name]</w:t>
+        <w:t xml:space="preserve"> </w:t>
+      </w:r>
+      <w:r>
+        <w:rPr>
+          <w:rFonts w:ascii="Times New Roman" w:eastAsia="Times New Roman" w:hAnsi="Times New Roman" w:cs="Times New Roman"/>
+          <w:kern w:val="0"/>
+          <w:sz w:val="24"/>
+          <w:szCs w:val="24"/>
+          <w14:ligatures w14:val="none"/>
+        </w:rPr>
+        <w:t>Ashank Sethi</w:t>
       </w:r>
     </w:p>
     <w:p>
@@ -361,7 +401,29 @@
           <w14:ligatures w14:val="none"/>
         </w:rPr>
         <w:br/>
-        <w:t>The objective of this report is to document the API development progress and key aspects of the backend services implementation for the [Your Project Title] project.</w:t>
+        <w:t xml:space="preserve">The objective of this report is to document the API development progress and key aspects of the backend services implementation for the </w:t>
+      </w:r>
+      <w:proofErr w:type="spellStart"/>
+      <w:r>
+        <w:rPr>
+          <w:rFonts w:ascii="Times New Roman" w:eastAsia="Times New Roman" w:hAnsi="Times New Roman" w:cs="Times New Roman"/>
+          <w:kern w:val="0"/>
+          <w:sz w:val="24"/>
+          <w:szCs w:val="24"/>
+          <w14:ligatures w14:val="none"/>
+        </w:rPr>
+        <w:t>Connectify</w:t>
+      </w:r>
+      <w:proofErr w:type="spellEnd"/>
+      <w:r>
+        <w:rPr>
+          <w:rFonts w:ascii="Times New Roman" w:eastAsia="Times New Roman" w:hAnsi="Times New Roman" w:cs="Times New Roman"/>
+          <w:kern w:val="0"/>
+          <w:sz w:val="24"/>
+          <w:szCs w:val="24"/>
+          <w14:ligatures w14:val="none"/>
+        </w:rPr>
+        <w:t xml:space="preserve"> project.</w:t>
       </w:r>
     </w:p>
     <w:p>
@@ -518,65 +580,242 @@
           <w:szCs w:val="24"/>
           <w14:ligatures w14:val="none"/>
         </w:rPr>
-        <w:t xml:space="preserve"> [e.g., JWT, OAuth]</w:t>
-      </w:r>
-    </w:p>
-    <w:p>
-      <w:pPr>
-        <w:spacing w:before="100" w:beforeAutospacing="1" w:after="100" w:afterAutospacing="1" w:line="240" w:lineRule="auto"/>
-        <w:rPr>
-          <w:rFonts w:ascii="Times New Roman" w:eastAsia="Times New Roman" w:hAnsi="Times New Roman" w:cs="Times New Roman"/>
-          <w:kern w:val="0"/>
-          <w:sz w:val="24"/>
-          <w:szCs w:val="24"/>
-          <w14:ligatures w14:val="none"/>
-        </w:rPr>
-      </w:pPr>
-      <w:r>
-        <w:rPr>
-          <w:rFonts w:ascii="Times New Roman" w:eastAsia="Times New Roman" w:hAnsi="Times New Roman" w:cs="Times New Roman"/>
-          <w:b/>
-          <w:bCs/>
-          <w:kern w:val="0"/>
-          <w:sz w:val="24"/>
-          <w:szCs w:val="24"/>
-          <w14:ligatures w14:val="none"/>
-        </w:rPr>
+        <w:t xml:space="preserve"> </w:t>
+      </w:r>
+      <w:r>
+        <w:rPr>
+          <w:rFonts w:ascii="Times New Roman" w:eastAsia="Times New Roman" w:hAnsi="Times New Roman" w:cs="Times New Roman"/>
+          <w:kern w:val="0"/>
+          <w:sz w:val="24"/>
+          <w:szCs w:val="24"/>
+          <w14:ligatures w14:val="none"/>
+        </w:rPr>
+        <w:t>JWT</w:t>
+      </w:r>
+    </w:p>
+    <w:p>
+      <w:pPr>
+        <w:spacing w:before="100" w:beforeAutospacing="1" w:after="100" w:afterAutospacing="1" w:line="240" w:lineRule="auto"/>
+        <w:rPr>
+          <w:rFonts w:ascii="Times New Roman" w:eastAsia="Times New Roman" w:hAnsi="Times New Roman" w:cs="Times New Roman"/>
+          <w:b/>
+          <w:bCs/>
+          <w:kern w:val="0"/>
+          <w:sz w:val="24"/>
+          <w:szCs w:val="24"/>
+          <w14:ligatures w14:val="none"/>
+        </w:rPr>
+      </w:pPr>
+    </w:p>
+    <w:p>
+      <w:pPr>
+        <w:spacing w:before="100" w:beforeAutospacing="1" w:after="100" w:afterAutospacing="1" w:line="240" w:lineRule="auto"/>
+        <w:rPr>
+          <w:rFonts w:ascii="Times New Roman" w:eastAsia="Times New Roman" w:hAnsi="Times New Roman" w:cs="Times New Roman"/>
+          <w:b/>
+          <w:bCs/>
+          <w:kern w:val="0"/>
+          <w:sz w:val="24"/>
+          <w:szCs w:val="24"/>
+          <w14:ligatures w14:val="none"/>
+        </w:rPr>
+      </w:pPr>
+    </w:p>
+    <w:p>
+      <w:pPr>
+        <w:spacing w:before="100" w:beforeAutospacing="1" w:after="100" w:afterAutospacing="1" w:line="240" w:lineRule="auto"/>
+        <w:rPr>
+          <w:rFonts w:ascii="Times New Roman" w:eastAsia="Times New Roman" w:hAnsi="Times New Roman" w:cs="Times New Roman"/>
+          <w:b/>
+          <w:bCs/>
+          <w:kern w:val="0"/>
+          <w:sz w:val="24"/>
+          <w:szCs w:val="24"/>
+          <w14:ligatures w14:val="none"/>
+        </w:rPr>
+      </w:pPr>
+    </w:p>
+    <w:p>
+      <w:pPr>
+        <w:spacing w:before="100" w:beforeAutospacing="1" w:after="100" w:afterAutospacing="1" w:line="240" w:lineRule="auto"/>
+        <w:rPr>
+          <w:rFonts w:ascii="Times New Roman" w:eastAsia="Times New Roman" w:hAnsi="Times New Roman" w:cs="Times New Roman"/>
+          <w:b/>
+          <w:bCs/>
+          <w:kern w:val="0"/>
+          <w:sz w:val="24"/>
+          <w:szCs w:val="24"/>
+          <w14:ligatures w14:val="none"/>
+        </w:rPr>
+      </w:pPr>
+    </w:p>
+    <w:p>
+      <w:pPr>
+        <w:spacing w:before="100" w:beforeAutospacing="1" w:after="100" w:afterAutospacing="1" w:line="240" w:lineRule="auto"/>
+        <w:rPr>
+          <w:rFonts w:ascii="Times New Roman" w:eastAsia="Times New Roman" w:hAnsi="Times New Roman" w:cs="Times New Roman"/>
+          <w:b/>
+          <w:bCs/>
+          <w:kern w:val="0"/>
+          <w:sz w:val="24"/>
+          <w:szCs w:val="24"/>
+          <w14:ligatures w14:val="none"/>
+        </w:rPr>
+      </w:pPr>
+    </w:p>
+    <w:p>
+      <w:pPr>
+        <w:spacing w:before="100" w:beforeAutospacing="1" w:after="100" w:afterAutospacing="1" w:line="240" w:lineRule="auto"/>
+        <w:rPr>
+          <w:rFonts w:ascii="Times New Roman" w:eastAsia="Times New Roman" w:hAnsi="Times New Roman" w:cs="Times New Roman"/>
+          <w:b/>
+          <w:bCs/>
+          <w:kern w:val="0"/>
+          <w:sz w:val="24"/>
+          <w:szCs w:val="24"/>
+          <w14:ligatures w14:val="none"/>
+        </w:rPr>
+      </w:pPr>
+    </w:p>
+    <w:p>
+      <w:pPr>
+        <w:spacing w:before="100" w:beforeAutospacing="1" w:after="100" w:afterAutospacing="1" w:line="240" w:lineRule="auto"/>
+        <w:rPr>
+          <w:rFonts w:ascii="Times New Roman" w:eastAsia="Times New Roman" w:hAnsi="Times New Roman" w:cs="Times New Roman"/>
+          <w:b/>
+          <w:bCs/>
+          <w:kern w:val="0"/>
+          <w:sz w:val="24"/>
+          <w:szCs w:val="24"/>
+          <w14:ligatures w14:val="none"/>
+        </w:rPr>
+      </w:pPr>
+    </w:p>
+    <w:p>
+      <w:pPr>
+        <w:spacing w:before="100" w:beforeAutospacing="1" w:after="100" w:afterAutospacing="1" w:line="240" w:lineRule="auto"/>
+        <w:rPr>
+          <w:rFonts w:ascii="Times New Roman" w:eastAsia="Times New Roman" w:hAnsi="Times New Roman" w:cs="Times New Roman"/>
+          <w:b/>
+          <w:bCs/>
+          <w:kern w:val="0"/>
+          <w:sz w:val="24"/>
+          <w:szCs w:val="24"/>
+          <w14:ligatures w14:val="none"/>
+        </w:rPr>
+      </w:pPr>
+    </w:p>
+    <w:p>
+      <w:pPr>
+        <w:spacing w:before="100" w:beforeAutospacing="1" w:after="100" w:afterAutospacing="1" w:line="240" w:lineRule="auto"/>
+        <w:rPr>
+          <w:rFonts w:ascii="Times New Roman" w:eastAsia="Times New Roman" w:hAnsi="Times New Roman" w:cs="Times New Roman"/>
+          <w:b/>
+          <w:bCs/>
+          <w:kern w:val="0"/>
+          <w:sz w:val="24"/>
+          <w:szCs w:val="24"/>
+          <w14:ligatures w14:val="none"/>
+        </w:rPr>
+      </w:pPr>
+      <w:r>
+        <w:rPr>
+          <w:rFonts w:ascii="Times New Roman" w:eastAsia="Times New Roman" w:hAnsi="Times New Roman" w:cs="Times New Roman"/>
+          <w:b/>
+          <w:bCs/>
+          <w:kern w:val="0"/>
+          <w:sz w:val="24"/>
+          <w:szCs w:val="24"/>
+          <w14:ligatures w14:val="none"/>
+        </w:rPr>
+        <w:lastRenderedPageBreak/>
         <w:t>Project Structure</w:t>
       </w:r>
-      <w:r>
-        <w:rPr>
-          <w:rFonts w:ascii="Times New Roman" w:eastAsia="Times New Roman" w:hAnsi="Times New Roman" w:cs="Times New Roman"/>
-          <w:kern w:val="0"/>
-          <w:sz w:val="24"/>
-          <w:szCs w:val="24"/>
-          <w14:ligatures w14:val="none"/>
-        </w:rPr>
-        <w:br/>
-        <w:t>Provide a screenshot of the backend project structure with explanations for key directories and files.</w:t>
-      </w:r>
-    </w:p>
-    <w:p>
-      <w:pPr>
-        <w:spacing w:before="100" w:beforeAutospacing="1" w:after="100" w:afterAutospacing="1" w:line="240" w:lineRule="auto"/>
-        <w:rPr>
-          <w:rFonts w:ascii="Times New Roman" w:eastAsia="Times New Roman" w:hAnsi="Times New Roman" w:cs="Times New Roman"/>
-          <w:kern w:val="0"/>
-          <w:sz w:val="24"/>
-          <w:szCs w:val="24"/>
-          <w14:ligatures w14:val="none"/>
-        </w:rPr>
-      </w:pPr>
-      <w:r>
-        <w:rPr>
-          <w:rFonts w:ascii="Times New Roman" w:eastAsia="Times New Roman" w:hAnsi="Times New Roman" w:cs="Times New Roman"/>
-          <w:b/>
-          <w:bCs/>
-          <w:kern w:val="0"/>
-          <w:sz w:val="24"/>
-          <w:szCs w:val="24"/>
-          <w14:ligatures w14:val="none"/>
-        </w:rPr>
+    </w:p>
+    <w:p>
+      <w:pPr>
+        <w:spacing w:before="100" w:beforeAutospacing="1" w:after="100" w:afterAutospacing="1" w:line="240" w:lineRule="auto"/>
+        <w:rPr>
+          <w:rFonts w:ascii="Times New Roman" w:eastAsia="Times New Roman" w:hAnsi="Times New Roman" w:cs="Times New Roman"/>
+          <w:b/>
+          <w:bCs/>
+          <w:kern w:val="0"/>
+          <w:sz w:val="24"/>
+          <w:szCs w:val="24"/>
+          <w14:ligatures w14:val="none"/>
+        </w:rPr>
+      </w:pPr>
+      <w:r>
+        <w:rPr>
+          <w:rFonts w:ascii="Times New Roman" w:eastAsia="Times New Roman" w:hAnsi="Times New Roman" w:cs="Times New Roman"/>
+          <w:b/>
+          <w:bCs/>
+          <w:kern w:val="0"/>
+          <w:sz w:val="24"/>
+          <w:szCs w:val="24"/>
+          <w14:ligatures w14:val="none"/>
+        </w:rPr>
+        <w:drawing>
+          <wp:inline distT="0" distB="0" distL="0" distR="0" wp14:anchorId="2BD13E24" wp14:editId="5D169EDE">
+            <wp:extent cx="2522220" cy="7858409"/>
+            <wp:effectExtent l="0" t="0" r="0" b="9525"/>
+            <wp:docPr id="1385611178" name="Picture 1"/>
+            <wp:cNvGraphicFramePr>
+              <a:graphicFrameLocks xmlns:a="http://schemas.openxmlformats.org/drawingml/2006/main" noChangeAspect="1"/>
+            </wp:cNvGraphicFramePr>
+            <a:graphic xmlns:a="http://schemas.openxmlformats.org/drawingml/2006/main">
+              <a:graphicData uri="http://schemas.openxmlformats.org/drawingml/2006/picture">
+                <pic:pic xmlns:pic="http://schemas.openxmlformats.org/drawingml/2006/picture">
+                  <pic:nvPicPr>
+                    <pic:cNvPr id="1385611178" name=""/>
+                    <pic:cNvPicPr/>
+                  </pic:nvPicPr>
+                  <pic:blipFill>
+                    <a:blip r:embed="rId5"/>
+                    <a:stretch>
+                      <a:fillRect/>
+                    </a:stretch>
+                  </pic:blipFill>
+                  <pic:spPr>
+                    <a:xfrm>
+                      <a:off x="0" y="0"/>
+                      <a:ext cx="2531338" cy="7886817"/>
+                    </a:xfrm>
+                    <a:prstGeom prst="rect">
+                      <a:avLst/>
+                    </a:prstGeom>
+                  </pic:spPr>
+                </pic:pic>
+              </a:graphicData>
+            </a:graphic>
+          </wp:inline>
+        </w:drawing>
+      </w:r>
+    </w:p>
+    <w:p>
+      <w:pPr>
+        <w:spacing w:before="100" w:beforeAutospacing="1" w:after="100" w:afterAutospacing="1" w:line="240" w:lineRule="auto"/>
+        <w:rPr>
+          <w:rFonts w:ascii="Times New Roman" w:eastAsia="Times New Roman" w:hAnsi="Times New Roman" w:cs="Times New Roman"/>
+          <w:b/>
+          <w:bCs/>
+          <w:kern w:val="0"/>
+          <w:sz w:val="24"/>
+          <w:szCs w:val="24"/>
+          <w14:ligatures w14:val="none"/>
+        </w:rPr>
+      </w:pPr>
+      <w:r>
+        <w:rPr>
+          <w:rFonts w:ascii="Times New Roman" w:eastAsia="Times New Roman" w:hAnsi="Times New Roman" w:cs="Times New Roman"/>
+          <w:b/>
+          <w:bCs/>
+          <w:kern w:val="0"/>
+          <w:sz w:val="24"/>
+          <w:szCs w:val="24"/>
+          <w14:ligatures w14:val="none"/>
+        </w:rPr>
+        <w:lastRenderedPageBreak/>
         <w:t>Key Directories and Files</w:t>
       </w:r>
     </w:p>
@@ -618,7 +857,7 @@
           <w:szCs w:val="24"/>
           <w14:ligatures w14:val="none"/>
         </w:rPr>
-        <w:t>controllers</w:t>
+        <w:t>config</w:t>
       </w:r>
       <w:proofErr w:type="gramEnd"/>
     </w:p>
@@ -645,7 +884,7 @@
           <w:szCs w:val="24"/>
           <w14:ligatures w14:val="none"/>
         </w:rPr>
-        <w:t>Contains functions to handle requests and responses.</w:t>
+        <w:t>Configuration files for database connections, environment variables, etc.</w:t>
       </w:r>
     </w:p>
     <w:p>
@@ -686,7 +925,19 @@
           <w:szCs w:val="24"/>
           <w14:ligatures w14:val="none"/>
         </w:rPr>
-        <w:t>models</w:t>
+        <w:t>contro</w:t>
+      </w:r>
+      <w:r>
+        <w:rPr>
+          <w:rFonts w:ascii="Times New Roman" w:eastAsia="Times New Roman" w:hAnsi="Times New Roman" w:cs="Times New Roman"/>
+          <w:b/>
+          <w:bCs/>
+          <w:kern w:val="0"/>
+          <w:sz w:val="24"/>
+          <w:szCs w:val="24"/>
+          <w14:ligatures w14:val="none"/>
+        </w:rPr>
+        <w:t>llers</w:t>
       </w:r>
       <w:proofErr w:type="gramEnd"/>
     </w:p>
@@ -713,7 +964,27 @@
           <w:szCs w:val="24"/>
           <w14:ligatures w14:val="none"/>
         </w:rPr>
-        <w:t>Includes Mongoose schemas and models for MongoDB collections.</w:t>
+        <w:t>Contains functions to handle requests and responses.</w:t>
+      </w:r>
+      <w:r>
+        <w:rPr>
+          <w:rFonts w:ascii="Times New Roman" w:eastAsia="Times New Roman" w:hAnsi="Times New Roman" w:cs="Times New Roman"/>
+          <w:kern w:val="0"/>
+          <w:sz w:val="24"/>
+          <w:szCs w:val="24"/>
+          <w14:ligatures w14:val="none"/>
+        </w:rPr>
+        <w:t xml:space="preserve"> Controller functions </w:t>
+      </w:r>
+      <w:r>
+        <w:rPr>
+          <w:rFonts w:ascii="Times New Roman" w:eastAsia="Times New Roman" w:hAnsi="Times New Roman" w:cs="Times New Roman"/>
+          <w:kern w:val="0"/>
+          <w:sz w:val="24"/>
+          <w:szCs w:val="24"/>
+          <w14:ligatures w14:val="none"/>
+        </w:rPr>
+        <w:t>handle the business logic and interact with models.</w:t>
       </w:r>
     </w:p>
     <w:p>
@@ -743,6 +1014,7 @@
         </w:rPr>
         <w:t>/</w:t>
       </w:r>
+      <w:proofErr w:type="spellStart"/>
       <w:proofErr w:type="gramStart"/>
       <w:r>
         <w:rPr>
@@ -754,8 +1026,9 @@
           <w:szCs w:val="24"/>
           <w14:ligatures w14:val="none"/>
         </w:rPr>
-        <w:t>routes</w:t>
-      </w:r>
+        <w:t>cron</w:t>
+      </w:r>
+      <w:proofErr w:type="spellEnd"/>
       <w:proofErr w:type="gramEnd"/>
     </w:p>
     <w:p>
@@ -781,7 +1054,29 @@
           <w:szCs w:val="24"/>
           <w14:ligatures w14:val="none"/>
         </w:rPr>
-        <w:t>Defines the API endpoints and links them to controller functions.</w:t>
+        <w:t xml:space="preserve">Scripts that perform scheduled tasks and </w:t>
+      </w:r>
+      <w:proofErr w:type="spellStart"/>
+      <w:r>
+        <w:rPr>
+          <w:rFonts w:ascii="Times New Roman" w:eastAsia="Times New Roman" w:hAnsi="Times New Roman" w:cs="Times New Roman"/>
+          <w:kern w:val="0"/>
+          <w:sz w:val="24"/>
+          <w:szCs w:val="24"/>
+          <w14:ligatures w14:val="none"/>
+        </w:rPr>
+        <w:t>cron</w:t>
+      </w:r>
+      <w:proofErr w:type="spellEnd"/>
+      <w:r>
+        <w:rPr>
+          <w:rFonts w:ascii="Times New Roman" w:eastAsia="Times New Roman" w:hAnsi="Times New Roman" w:cs="Times New Roman"/>
+          <w:kern w:val="0"/>
+          <w:sz w:val="24"/>
+          <w:szCs w:val="24"/>
+          <w14:ligatures w14:val="none"/>
+        </w:rPr>
+        <w:t xml:space="preserve"> jobs.</w:t>
       </w:r>
     </w:p>
     <w:p>
@@ -811,7 +1106,6 @@
         </w:rPr>
         <w:t>/</w:t>
       </w:r>
-      <w:proofErr w:type="spellStart"/>
       <w:proofErr w:type="gramStart"/>
       <w:r>
         <w:rPr>
@@ -823,9 +1117,8 @@
           <w:szCs w:val="24"/>
           <w14:ligatures w14:val="none"/>
         </w:rPr>
-        <w:t>middlewares</w:t>
-      </w:r>
-      <w:proofErr w:type="spellEnd"/>
+        <w:t>middleware</w:t>
+      </w:r>
       <w:proofErr w:type="gramEnd"/>
     </w:p>
     <w:p>
@@ -853,6 +1146,26 @@
         </w:rPr>
         <w:t>Custom middleware functions for request processing.</w:t>
       </w:r>
+      <w:r>
+        <w:rPr>
+          <w:rFonts w:ascii="Times New Roman" w:eastAsia="Times New Roman" w:hAnsi="Times New Roman" w:cs="Times New Roman"/>
+          <w:kern w:val="0"/>
+          <w:sz w:val="24"/>
+          <w:szCs w:val="24"/>
+          <w14:ligatures w14:val="none"/>
+        </w:rPr>
+        <w:t xml:space="preserve"> C</w:t>
+      </w:r>
+      <w:r>
+        <w:rPr>
+          <w:rFonts w:ascii="Times New Roman" w:eastAsia="Times New Roman" w:hAnsi="Times New Roman" w:cs="Times New Roman"/>
+          <w:kern w:val="0"/>
+          <w:sz w:val="24"/>
+          <w:szCs w:val="24"/>
+          <w14:ligatures w14:val="none"/>
+        </w:rPr>
+        <w:t>ontains middleware functions that process requests before they reach the controllers.</w:t>
+      </w:r>
     </w:p>
     <w:p>
       <w:pPr>
@@ -892,7 +1205,7 @@
           <w:szCs w:val="24"/>
           <w14:ligatures w14:val="none"/>
         </w:rPr>
-        <w:t>config</w:t>
+        <w:t>models</w:t>
       </w:r>
       <w:proofErr w:type="gramEnd"/>
     </w:p>
@@ -919,31 +1232,256 @@
           <w:szCs w:val="24"/>
           <w14:ligatures w14:val="none"/>
         </w:rPr>
-        <w:t>Configuration files for database connections, environment variables, etc.</w:t>
-      </w:r>
-    </w:p>
-    <w:p>
-      <w:pPr>
-        <w:spacing w:before="100" w:beforeAutospacing="1" w:after="100" w:afterAutospacing="1" w:line="240" w:lineRule="auto"/>
-        <w:rPr>
-          <w:rFonts w:ascii="Times New Roman" w:eastAsia="Times New Roman" w:hAnsi="Times New Roman" w:cs="Times New Roman"/>
-          <w:kern w:val="0"/>
-          <w:sz w:val="24"/>
-          <w:szCs w:val="24"/>
-          <w14:ligatures w14:val="none"/>
-        </w:rPr>
-      </w:pPr>
-      <w:r>
-        <w:rPr>
-          <w:rFonts w:ascii="Times New Roman" w:eastAsia="Times New Roman" w:hAnsi="Times New Roman" w:cs="Times New Roman"/>
-          <w:b/>
-          <w:bCs/>
-          <w:kern w:val="0"/>
-          <w:sz w:val="24"/>
-          <w:szCs w:val="24"/>
-          <w14:ligatures w14:val="none"/>
-        </w:rPr>
-        <w:lastRenderedPageBreak/>
+        <w:t>Includes Mongoose schemas and models for MongoDB collections.</w:t>
+      </w:r>
+    </w:p>
+    <w:p>
+      <w:pPr>
+        <w:numPr>
+          <w:ilvl w:val="0"/>
+          <w:numId w:val="1"/>
+        </w:numPr>
+        <w:spacing w:before="100" w:beforeAutospacing="1" w:after="100" w:afterAutospacing="1" w:line="240" w:lineRule="auto"/>
+        <w:rPr>
+          <w:rFonts w:ascii="Times New Roman" w:eastAsia="Times New Roman" w:hAnsi="Times New Roman" w:cs="Times New Roman"/>
+          <w:kern w:val="0"/>
+          <w:sz w:val="24"/>
+          <w:szCs w:val="24"/>
+          <w14:ligatures w14:val="none"/>
+        </w:rPr>
+      </w:pPr>
+      <w:r>
+        <w:rPr>
+          <w:rFonts w:ascii="Times New Roman" w:eastAsia="Times New Roman" w:hAnsi="Times New Roman" w:cs="Times New Roman"/>
+          <w:b/>
+          <w:bCs/>
+          <w:kern w:val="0"/>
+          <w:sz w:val="24"/>
+          <w:szCs w:val="24"/>
+          <w14:ligatures w14:val="none"/>
+        </w:rPr>
+        <w:t>/</w:t>
+      </w:r>
+      <w:proofErr w:type="gramStart"/>
+      <w:r>
+        <w:rPr>
+          <w:rFonts w:ascii="Times New Roman" w:eastAsia="Times New Roman" w:hAnsi="Times New Roman" w:cs="Times New Roman"/>
+          <w:b/>
+          <w:bCs/>
+          <w:kern w:val="0"/>
+          <w:sz w:val="24"/>
+          <w:szCs w:val="24"/>
+          <w14:ligatures w14:val="none"/>
+        </w:rPr>
+        <w:t>routes</w:t>
+      </w:r>
+      <w:proofErr w:type="gramEnd"/>
+    </w:p>
+    <w:p>
+      <w:pPr>
+        <w:numPr>
+          <w:ilvl w:val="1"/>
+          <w:numId w:val="1"/>
+        </w:numPr>
+        <w:spacing w:before="100" w:beforeAutospacing="1" w:after="100" w:afterAutospacing="1" w:line="240" w:lineRule="auto"/>
+        <w:rPr>
+          <w:rFonts w:ascii="Times New Roman" w:eastAsia="Times New Roman" w:hAnsi="Times New Roman" w:cs="Times New Roman"/>
+          <w:kern w:val="0"/>
+          <w:sz w:val="24"/>
+          <w:szCs w:val="24"/>
+          <w14:ligatures w14:val="none"/>
+        </w:rPr>
+      </w:pPr>
+      <w:r>
+        <w:rPr>
+          <w:rFonts w:ascii="Times New Roman" w:eastAsia="Times New Roman" w:hAnsi="Times New Roman" w:cs="Times New Roman"/>
+          <w:kern w:val="0"/>
+          <w:sz w:val="24"/>
+          <w:szCs w:val="24"/>
+          <w14:ligatures w14:val="none"/>
+        </w:rPr>
+        <w:t>Defines the API endpoints and links them to controller functions.</w:t>
+      </w:r>
+    </w:p>
+    <w:p>
+      <w:pPr>
+        <w:numPr>
+          <w:ilvl w:val="0"/>
+          <w:numId w:val="1"/>
+        </w:numPr>
+        <w:spacing w:before="100" w:beforeAutospacing="1" w:after="100" w:afterAutospacing="1" w:line="240" w:lineRule="auto"/>
+        <w:rPr>
+          <w:rFonts w:ascii="Times New Roman" w:eastAsia="Times New Roman" w:hAnsi="Times New Roman" w:cs="Times New Roman"/>
+          <w:kern w:val="0"/>
+          <w:sz w:val="24"/>
+          <w:szCs w:val="24"/>
+          <w14:ligatures w14:val="none"/>
+        </w:rPr>
+      </w:pPr>
+      <w:r>
+        <w:rPr>
+          <w:rFonts w:ascii="Times New Roman" w:eastAsia="Times New Roman" w:hAnsi="Times New Roman" w:cs="Times New Roman"/>
+          <w:b/>
+          <w:bCs/>
+          <w:kern w:val="0"/>
+          <w:sz w:val="24"/>
+          <w:szCs w:val="24"/>
+          <w14:ligatures w14:val="none"/>
+        </w:rPr>
+        <w:t>/</w:t>
+      </w:r>
+      <w:proofErr w:type="gramStart"/>
+      <w:r>
+        <w:rPr>
+          <w:rFonts w:ascii="Times New Roman" w:eastAsia="Times New Roman" w:hAnsi="Times New Roman" w:cs="Times New Roman"/>
+          <w:b/>
+          <w:bCs/>
+          <w:kern w:val="0"/>
+          <w:sz w:val="24"/>
+          <w:szCs w:val="24"/>
+          <w14:ligatures w14:val="none"/>
+        </w:rPr>
+        <w:t>services</w:t>
+      </w:r>
+      <w:proofErr w:type="gramEnd"/>
+    </w:p>
+    <w:p>
+      <w:pPr>
+        <w:numPr>
+          <w:ilvl w:val="1"/>
+          <w:numId w:val="1"/>
+        </w:numPr>
+        <w:spacing w:before="100" w:beforeAutospacing="1" w:after="100" w:afterAutospacing="1" w:line="240" w:lineRule="auto"/>
+        <w:rPr>
+          <w:rFonts w:ascii="Times New Roman" w:eastAsia="Times New Roman" w:hAnsi="Times New Roman" w:cs="Times New Roman"/>
+          <w:kern w:val="0"/>
+          <w:sz w:val="24"/>
+          <w:szCs w:val="24"/>
+          <w14:ligatures w14:val="none"/>
+        </w:rPr>
+      </w:pPr>
+      <w:r>
+        <w:rPr>
+          <w:rFonts w:ascii="Times New Roman" w:eastAsia="Times New Roman" w:hAnsi="Times New Roman" w:cs="Times New Roman"/>
+          <w:kern w:val="0"/>
+          <w:sz w:val="24"/>
+          <w:szCs w:val="24"/>
+          <w14:ligatures w14:val="none"/>
+        </w:rPr>
+        <w:t>C</w:t>
+      </w:r>
+      <w:r>
+        <w:rPr>
+          <w:rFonts w:ascii="Times New Roman" w:eastAsia="Times New Roman" w:hAnsi="Times New Roman" w:cs="Times New Roman"/>
+          <w:kern w:val="0"/>
+          <w:sz w:val="24"/>
+          <w:szCs w:val="24"/>
+          <w14:ligatures w14:val="none"/>
+        </w:rPr>
+        <w:t>ontains service files that encapsulate the business logic and interact with external APIs or internal modules.</w:t>
+      </w:r>
+    </w:p>
+    <w:p>
+      <w:pPr>
+        <w:numPr>
+          <w:ilvl w:val="0"/>
+          <w:numId w:val="1"/>
+        </w:numPr>
+        <w:spacing w:before="100" w:beforeAutospacing="1" w:after="100" w:afterAutospacing="1" w:line="240" w:lineRule="auto"/>
+        <w:rPr>
+          <w:rFonts w:ascii="Times New Roman" w:eastAsia="Times New Roman" w:hAnsi="Times New Roman" w:cs="Times New Roman"/>
+          <w:kern w:val="0"/>
+          <w:sz w:val="24"/>
+          <w:szCs w:val="24"/>
+          <w14:ligatures w14:val="none"/>
+        </w:rPr>
+      </w:pPr>
+      <w:r>
+        <w:rPr>
+          <w:rFonts w:ascii="Times New Roman" w:eastAsia="Times New Roman" w:hAnsi="Times New Roman" w:cs="Times New Roman"/>
+          <w:b/>
+          <w:bCs/>
+          <w:kern w:val="0"/>
+          <w:sz w:val="24"/>
+          <w:szCs w:val="24"/>
+          <w14:ligatures w14:val="none"/>
+        </w:rPr>
+        <w:t>/</w:t>
+      </w:r>
+      <w:proofErr w:type="gramStart"/>
+      <w:r>
+        <w:rPr>
+          <w:rFonts w:ascii="Times New Roman" w:eastAsia="Times New Roman" w:hAnsi="Times New Roman" w:cs="Times New Roman"/>
+          <w:b/>
+          <w:bCs/>
+          <w:kern w:val="0"/>
+          <w:sz w:val="24"/>
+          <w:szCs w:val="24"/>
+          <w14:ligatures w14:val="none"/>
+        </w:rPr>
+        <w:t>utils</w:t>
+      </w:r>
+      <w:proofErr w:type="gramEnd"/>
+    </w:p>
+    <w:p>
+      <w:pPr>
+        <w:numPr>
+          <w:ilvl w:val="1"/>
+          <w:numId w:val="1"/>
+        </w:numPr>
+        <w:spacing w:before="100" w:beforeAutospacing="1" w:after="100" w:afterAutospacing="1" w:line="240" w:lineRule="auto"/>
+        <w:rPr>
+          <w:rFonts w:ascii="Times New Roman" w:eastAsia="Times New Roman" w:hAnsi="Times New Roman" w:cs="Times New Roman"/>
+          <w:kern w:val="0"/>
+          <w:sz w:val="24"/>
+          <w:szCs w:val="24"/>
+          <w14:ligatures w14:val="none"/>
+        </w:rPr>
+      </w:pPr>
+      <w:r>
+        <w:rPr>
+          <w:rFonts w:ascii="Times New Roman" w:eastAsia="Times New Roman" w:hAnsi="Times New Roman" w:cs="Times New Roman"/>
+          <w:kern w:val="0"/>
+          <w:sz w:val="24"/>
+          <w:szCs w:val="24"/>
+          <w14:ligatures w14:val="none"/>
+        </w:rPr>
+        <w:t>Contains utility functions and helper modules that are used throughout the application.</w:t>
+      </w:r>
+    </w:p>
+    <w:p>
+      <w:pPr>
+        <w:spacing w:before="100" w:beforeAutospacing="1" w:after="100" w:afterAutospacing="1" w:line="240" w:lineRule="auto"/>
+        <w:rPr>
+          <w:rFonts w:ascii="Times New Roman" w:eastAsia="Times New Roman" w:hAnsi="Times New Roman" w:cs="Times New Roman"/>
+          <w:kern w:val="0"/>
+          <w:sz w:val="24"/>
+          <w:szCs w:val="24"/>
+          <w14:ligatures w14:val="none"/>
+        </w:rPr>
+      </w:pPr>
+    </w:p>
+    <w:p>
+      <w:pPr>
+        <w:spacing w:before="100" w:beforeAutospacing="1" w:after="100" w:afterAutospacing="1" w:line="240" w:lineRule="auto"/>
+        <w:rPr>
+          <w:rFonts w:ascii="Times New Roman" w:eastAsia="Times New Roman" w:hAnsi="Times New Roman" w:cs="Times New Roman"/>
+          <w:kern w:val="0"/>
+          <w:sz w:val="24"/>
+          <w:szCs w:val="24"/>
+          <w14:ligatures w14:val="none"/>
+        </w:rPr>
+      </w:pPr>
+      <w:r>
+        <w:rPr>
+          <w:rFonts w:ascii="Times New Roman" w:eastAsia="Times New Roman" w:hAnsi="Times New Roman" w:cs="Times New Roman"/>
+          <w:b/>
+          <w:bCs/>
+          <w:kern w:val="0"/>
+          <w:sz w:val="24"/>
+          <w:szCs w:val="24"/>
+          <w14:ligatures w14:val="none"/>
+        </w:rPr>
         <w:t>API Endpoints</w:t>
       </w:r>
       <w:r>
@@ -1034,7 +1572,19 @@
           <w:szCs w:val="24"/>
           <w14:ligatures w14:val="none"/>
         </w:rPr>
-        <w:t>/user/register</w:t>
+        <w:t>/user/</w:t>
+      </w:r>
+      <w:r>
+        <w:rPr>
+          <w:rFonts w:ascii="Times New Roman" w:eastAsia="Times New Roman" w:hAnsi="Times New Roman" w:cs="Times New Roman"/>
+          <w:b/>
+          <w:bCs/>
+          <w:kern w:val="0"/>
+          <w:sz w:val="24"/>
+          <w:szCs w:val="24"/>
+          <w14:ligatures w14:val="none"/>
+        </w:rPr>
+        <w:t>signup</w:t>
       </w:r>
       <w:r>
         <w:rPr>
@@ -1099,8 +1649,22 @@
           <w:szCs w:val="24"/>
           <w14:ligatures w14:val="none"/>
         </w:rPr>
-        <w:t>/user/login</w:t>
-      </w:r>
+        <w:t>/user/</w:t>
+      </w:r>
+      <w:proofErr w:type="spellStart"/>
+      <w:r>
+        <w:rPr>
+          <w:rFonts w:ascii="Times New Roman" w:eastAsia="Times New Roman" w:hAnsi="Times New Roman" w:cs="Times New Roman"/>
+          <w:b/>
+          <w:bCs/>
+          <w:kern w:val="0"/>
+          <w:sz w:val="24"/>
+          <w:szCs w:val="24"/>
+          <w14:ligatures w14:val="none"/>
+        </w:rPr>
+        <w:t>signin</w:t>
+      </w:r>
+      <w:proofErr w:type="spellEnd"/>
       <w:r>
         <w:rPr>
           <w:rFonts w:ascii="Times New Roman" w:eastAsia="Times New Roman" w:hAnsi="Times New Roman" w:cs="Times New Roman"/>
@@ -1192,17 +1756,113 @@
           <w:szCs w:val="24"/>
           <w14:ligatures w14:val="none"/>
         </w:rPr>
-        <w:t xml:space="preserve">/user/- </w:t>
-      </w:r>
-      <w:r>
-        <w:rPr>
-          <w:rFonts w:ascii="Times New Roman" w:eastAsia="Times New Roman" w:hAnsi="Times New Roman" w:cs="Times New Roman"/>
-          <w:kern w:val="0"/>
-          <w:sz w:val="24"/>
-          <w:szCs w:val="24"/>
-          <w14:ligatures w14:val="none"/>
-        </w:rPr>
-        <w:t>Retrieves user information by ID.</w:t>
+        <w:t>/</w:t>
+      </w:r>
+      <w:proofErr w:type="spellStart"/>
+      <w:r>
+        <w:rPr>
+          <w:rFonts w:ascii="Times New Roman" w:eastAsia="Times New Roman" w:hAnsi="Times New Roman" w:cs="Times New Roman"/>
+          <w:b/>
+          <w:bCs/>
+          <w:kern w:val="0"/>
+          <w:sz w:val="24"/>
+          <w:szCs w:val="24"/>
+          <w14:ligatures w14:val="none"/>
+        </w:rPr>
+        <w:t>get</w:t>
+      </w:r>
+      <w:r>
+        <w:rPr>
+          <w:rFonts w:ascii="Times New Roman" w:eastAsia="Times New Roman" w:hAnsi="Times New Roman" w:cs="Times New Roman"/>
+          <w:b/>
+          <w:bCs/>
+          <w:kern w:val="0"/>
+          <w:sz w:val="24"/>
+          <w:szCs w:val="24"/>
+          <w14:ligatures w14:val="none"/>
+        </w:rPr>
+        <w:t>user</w:t>
+      </w:r>
+      <w:r>
+        <w:rPr>
+          <w:rFonts w:ascii="Times New Roman" w:eastAsia="Times New Roman" w:hAnsi="Times New Roman" w:cs="Times New Roman"/>
+          <w:b/>
+          <w:bCs/>
+          <w:kern w:val="0"/>
+          <w:sz w:val="24"/>
+          <w:szCs w:val="24"/>
+          <w14:ligatures w14:val="none"/>
+        </w:rPr>
+        <w:t>s</w:t>
+      </w:r>
+      <w:proofErr w:type="spellEnd"/>
+      <w:r>
+        <w:rPr>
+          <w:rFonts w:ascii="Times New Roman" w:eastAsia="Times New Roman" w:hAnsi="Times New Roman" w:cs="Times New Roman"/>
+          <w:b/>
+          <w:bCs/>
+          <w:kern w:val="0"/>
+          <w:sz w:val="24"/>
+          <w:szCs w:val="24"/>
+          <w14:ligatures w14:val="none"/>
+        </w:rPr>
+        <w:t>/</w:t>
+      </w:r>
+      <w:r>
+        <w:rPr>
+          <w:rFonts w:ascii="Times New Roman" w:eastAsia="Times New Roman" w:hAnsi="Times New Roman" w:cs="Times New Roman"/>
+          <w:b/>
+          <w:bCs/>
+          <w:kern w:val="0"/>
+          <w:sz w:val="24"/>
+          <w:szCs w:val="24"/>
+          <w14:ligatures w14:val="none"/>
+        </w:rPr>
+        <w:t xml:space="preserve"> </w:t>
+      </w:r>
+      <w:r>
+        <w:rPr>
+          <w:rFonts w:ascii="Times New Roman" w:eastAsia="Times New Roman" w:hAnsi="Times New Roman" w:cs="Times New Roman"/>
+          <w:b/>
+          <w:bCs/>
+          <w:kern w:val="0"/>
+          <w:sz w:val="24"/>
+          <w:szCs w:val="24"/>
+          <w14:ligatures w14:val="none"/>
+        </w:rPr>
+        <w:t xml:space="preserve">- </w:t>
+      </w:r>
+      <w:r>
+        <w:rPr>
+          <w:rFonts w:ascii="Times New Roman" w:eastAsia="Times New Roman" w:hAnsi="Times New Roman" w:cs="Times New Roman"/>
+          <w:kern w:val="0"/>
+          <w:sz w:val="24"/>
+          <w:szCs w:val="24"/>
+          <w14:ligatures w14:val="none"/>
+        </w:rPr>
+        <w:t xml:space="preserve">Retrieves user information by </w:t>
+      </w:r>
+      <w:proofErr w:type="spellStart"/>
+      <w:r>
+        <w:rPr>
+          <w:rFonts w:ascii="Times New Roman" w:eastAsia="Times New Roman" w:hAnsi="Times New Roman" w:cs="Times New Roman"/>
+          <w:kern w:val="0"/>
+          <w:sz w:val="24"/>
+          <w:szCs w:val="24"/>
+          <w14:ligatures w14:val="none"/>
+        </w:rPr>
+        <w:t>userID</w:t>
+      </w:r>
+      <w:proofErr w:type="spellEnd"/>
+      <w:r>
+        <w:rPr>
+          <w:rFonts w:ascii="Times New Roman" w:eastAsia="Times New Roman" w:hAnsi="Times New Roman" w:cs="Times New Roman"/>
+          <w:kern w:val="0"/>
+          <w:sz w:val="24"/>
+          <w:szCs w:val="24"/>
+          <w14:ligatures w14:val="none"/>
+        </w:rPr>
+        <w:t>.</w:t>
       </w:r>
     </w:p>
     <w:p>
@@ -1231,7 +1891,19 @@
           <w:szCs w:val="24"/>
           <w14:ligatures w14:val="none"/>
         </w:rPr>
-        <w:t>PUT /</w:t>
+        <w:t>GET</w:t>
+      </w:r>
+      <w:r>
+        <w:rPr>
+          <w:rFonts w:ascii="Times New Roman" w:eastAsia="Times New Roman" w:hAnsi="Times New Roman" w:cs="Times New Roman"/>
+          <w:b/>
+          <w:bCs/>
+          <w:kern w:val="0"/>
+          <w:sz w:val="24"/>
+          <w:szCs w:val="24"/>
+          <w14:ligatures w14:val="none"/>
+        </w:rPr>
+        <w:t xml:space="preserve"> /</w:t>
       </w:r>
       <w:proofErr w:type="spellStart"/>
       <w:r>
@@ -1259,39 +1931,73 @@
         </w:rPr>
         <w:t>/user/</w:t>
       </w:r>
-      <w:r>
-        <w:rPr>
-          <w:rFonts w:ascii="Times New Roman" w:eastAsia="Times New Roman" w:hAnsi="Times New Roman" w:cs="Times New Roman"/>
-          <w:kern w:val="0"/>
-          <w:sz w:val="24"/>
-          <w:szCs w:val="24"/>
-          <w14:ligatures w14:val="none"/>
-        </w:rPr>
-        <w:t>- Updates user information by ID.</w:t>
-      </w:r>
-    </w:p>
-    <w:p>
-      <w:pPr>
-        <w:spacing w:before="100" w:beforeAutospacing="1" w:after="100" w:afterAutospacing="1" w:line="240" w:lineRule="auto"/>
-        <w:rPr>
-          <w:rFonts w:ascii="Times New Roman" w:eastAsia="Times New Roman" w:hAnsi="Times New Roman" w:cs="Times New Roman"/>
-          <w:kern w:val="0"/>
-          <w:sz w:val="24"/>
-          <w:szCs w:val="24"/>
-          <w14:ligatures w14:val="none"/>
-        </w:rPr>
-      </w:pPr>
-      <w:r>
-        <w:rPr>
-          <w:rFonts w:ascii="Times New Roman" w:eastAsia="Times New Roman" w:hAnsi="Times New Roman" w:cs="Times New Roman"/>
-          <w:b/>
-          <w:bCs/>
-          <w:kern w:val="0"/>
-          <w:sz w:val="24"/>
-          <w:szCs w:val="24"/>
-          <w14:ligatures w14:val="none"/>
-        </w:rPr>
-        <w:t>Workout Plans</w:t>
+      <w:proofErr w:type="spellStart"/>
+      <w:r>
+        <w:rPr>
+          <w:rFonts w:ascii="Times New Roman" w:eastAsia="Times New Roman" w:hAnsi="Times New Roman" w:cs="Times New Roman"/>
+          <w:b/>
+          <w:bCs/>
+          <w:kern w:val="0"/>
+          <w:sz w:val="24"/>
+          <w:szCs w:val="24"/>
+          <w14:ligatures w14:val="none"/>
+        </w:rPr>
+        <w:t>getprofile</w:t>
+      </w:r>
+      <w:proofErr w:type="spellEnd"/>
+      <w:r>
+        <w:rPr>
+          <w:rFonts w:ascii="Times New Roman" w:eastAsia="Times New Roman" w:hAnsi="Times New Roman" w:cs="Times New Roman"/>
+          <w:b/>
+          <w:bCs/>
+          <w:kern w:val="0"/>
+          <w:sz w:val="24"/>
+          <w:szCs w:val="24"/>
+          <w14:ligatures w14:val="none"/>
+        </w:rPr>
+        <w:t xml:space="preserve"> </w:t>
+      </w:r>
+      <w:r>
+        <w:rPr>
+          <w:rFonts w:ascii="Times New Roman" w:eastAsia="Times New Roman" w:hAnsi="Times New Roman" w:cs="Times New Roman"/>
+          <w:kern w:val="0"/>
+          <w:sz w:val="24"/>
+          <w:szCs w:val="24"/>
+          <w14:ligatures w14:val="none"/>
+        </w:rPr>
+        <w:t xml:space="preserve">- </w:t>
+      </w:r>
+      <w:r>
+        <w:rPr>
+          <w:rFonts w:ascii="Times New Roman" w:eastAsia="Times New Roman" w:hAnsi="Times New Roman" w:cs="Times New Roman"/>
+          <w:kern w:val="0"/>
+          <w:sz w:val="24"/>
+          <w:szCs w:val="24"/>
+          <w14:ligatures w14:val="none"/>
+        </w:rPr>
+        <w:t xml:space="preserve">Retrieves user profile by </w:t>
+      </w:r>
+      <w:proofErr w:type="spellStart"/>
+      <w:r>
+        <w:rPr>
+          <w:rFonts w:ascii="Times New Roman" w:eastAsia="Times New Roman" w:hAnsi="Times New Roman" w:cs="Times New Roman"/>
+          <w:kern w:val="0"/>
+          <w:sz w:val="24"/>
+          <w:szCs w:val="24"/>
+          <w14:ligatures w14:val="none"/>
+        </w:rPr>
+        <w:t>userID</w:t>
+      </w:r>
+      <w:proofErr w:type="spellEnd"/>
+      <w:r>
+        <w:rPr>
+          <w:rFonts w:ascii="Times New Roman" w:eastAsia="Times New Roman" w:hAnsi="Times New Roman" w:cs="Times New Roman"/>
+          <w:kern w:val="0"/>
+          <w:sz w:val="24"/>
+          <w:szCs w:val="24"/>
+          <w14:ligatures w14:val="none"/>
+        </w:rPr>
+        <w:t>.</w:t>
       </w:r>
     </w:p>
     <w:p>
@@ -1299,7 +2005,7 @@
         <w:pStyle w:val="ListParagraph"/>
         <w:numPr>
           <w:ilvl w:val="0"/>
-          <w:numId w:val="7"/>
+          <w:numId w:val="6"/>
         </w:numPr>
         <w:spacing w:before="100" w:beforeAutospacing="1" w:after="100" w:afterAutospacing="1" w:line="240" w:lineRule="auto"/>
         <w:rPr>
@@ -1346,7 +2052,7 @@
           <w:szCs w:val="24"/>
           <w14:ligatures w14:val="none"/>
         </w:rPr>
-        <w:t>/</w:t>
+        <w:t>/user/</w:t>
       </w:r>
       <w:proofErr w:type="spellStart"/>
       <w:r>
@@ -1359,18 +2065,52 @@
           <w:szCs w:val="24"/>
           <w14:ligatures w14:val="none"/>
         </w:rPr>
-        <w:t>workoutplans</w:t>
+        <w:t>getpfp</w:t>
       </w:r>
       <w:proofErr w:type="spellEnd"/>
       <w:r>
         <w:rPr>
           <w:rFonts w:ascii="Times New Roman" w:eastAsia="Times New Roman" w:hAnsi="Times New Roman" w:cs="Times New Roman"/>
-          <w:kern w:val="0"/>
-          <w:sz w:val="24"/>
-          <w:szCs w:val="24"/>
-          <w14:ligatures w14:val="none"/>
-        </w:rPr>
-        <w:t xml:space="preserve"> - Retrieves all workout plans.</w:t>
+          <w:b/>
+          <w:bCs/>
+          <w:kern w:val="0"/>
+          <w:sz w:val="24"/>
+          <w:szCs w:val="24"/>
+          <w14:ligatures w14:val="none"/>
+        </w:rPr>
+        <w:t xml:space="preserve"> – </w:t>
+      </w:r>
+      <w:r>
+        <w:rPr>
+          <w:rFonts w:ascii="Times New Roman" w:eastAsia="Times New Roman" w:hAnsi="Times New Roman" w:cs="Times New Roman"/>
+          <w:kern w:val="0"/>
+          <w:sz w:val="24"/>
+          <w:szCs w:val="24"/>
+          <w14:ligatures w14:val="none"/>
+        </w:rPr>
+        <w:t xml:space="preserve">Retrieves user profile picture by </w:t>
+      </w:r>
+      <w:proofErr w:type="spellStart"/>
+      <w:r>
+        <w:rPr>
+          <w:rFonts w:ascii="Times New Roman" w:eastAsia="Times New Roman" w:hAnsi="Times New Roman" w:cs="Times New Roman"/>
+          <w:kern w:val="0"/>
+          <w:sz w:val="24"/>
+          <w:szCs w:val="24"/>
+          <w14:ligatures w14:val="none"/>
+        </w:rPr>
+        <w:t>userID</w:t>
+      </w:r>
+      <w:proofErr w:type="spellEnd"/>
+      <w:r>
+        <w:rPr>
+          <w:rFonts w:ascii="Times New Roman" w:eastAsia="Times New Roman" w:hAnsi="Times New Roman" w:cs="Times New Roman"/>
+          <w:kern w:val="0"/>
+          <w:sz w:val="24"/>
+          <w:szCs w:val="24"/>
+          <w14:ligatures w14:val="none"/>
+        </w:rPr>
+        <w:t>.</w:t>
       </w:r>
     </w:p>
     <w:p>
@@ -1378,7 +2118,7 @@
         <w:pStyle w:val="ListParagraph"/>
         <w:numPr>
           <w:ilvl w:val="0"/>
-          <w:numId w:val="7"/>
+          <w:numId w:val="6"/>
         </w:numPr>
         <w:spacing w:before="100" w:beforeAutospacing="1" w:after="100" w:afterAutospacing="1" w:line="240" w:lineRule="auto"/>
         <w:rPr>
@@ -1425,7 +2165,7 @@
           <w:szCs w:val="24"/>
           <w14:ligatures w14:val="none"/>
         </w:rPr>
-        <w:t>/</w:t>
+        <w:t>/user/</w:t>
       </w:r>
       <w:proofErr w:type="spellStart"/>
       <w:r>
@@ -1438,42 +2178,501 @@
           <w:szCs w:val="24"/>
           <w14:ligatures w14:val="none"/>
         </w:rPr>
-        <w:t>workoutplans</w:t>
+        <w:t>updatepfp</w:t>
       </w:r>
       <w:proofErr w:type="spellEnd"/>
       <w:r>
         <w:rPr>
           <w:rFonts w:ascii="Times New Roman" w:eastAsia="Times New Roman" w:hAnsi="Times New Roman" w:cs="Times New Roman"/>
-          <w:kern w:val="0"/>
-          <w:sz w:val="24"/>
-          <w:szCs w:val="24"/>
-          <w14:ligatures w14:val="none"/>
-        </w:rPr>
-        <w:t xml:space="preserve"> - Creates a new workout plan.</w:t>
-      </w:r>
-    </w:p>
-    <w:p>
-      <w:pPr>
-        <w:spacing w:before="100" w:beforeAutospacing="1" w:after="100" w:afterAutospacing="1" w:line="240" w:lineRule="auto"/>
-        <w:rPr>
-          <w:rFonts w:ascii="Times New Roman" w:eastAsia="Times New Roman" w:hAnsi="Times New Roman" w:cs="Times New Roman"/>
-          <w:kern w:val="0"/>
-          <w:sz w:val="24"/>
-          <w:szCs w:val="24"/>
-          <w14:ligatures w14:val="none"/>
-        </w:rPr>
-      </w:pPr>
-      <w:r>
-        <w:rPr>
-          <w:rFonts w:ascii="Times New Roman" w:eastAsia="Times New Roman" w:hAnsi="Times New Roman" w:cs="Times New Roman"/>
-          <w:b/>
-          <w:bCs/>
-          <w:kern w:val="0"/>
-          <w:sz w:val="24"/>
-          <w:szCs w:val="24"/>
-          <w14:ligatures w14:val="none"/>
-        </w:rPr>
-        <w:t>Equipment</w:t>
+          <w:b/>
+          <w:bCs/>
+          <w:kern w:val="0"/>
+          <w:sz w:val="24"/>
+          <w:szCs w:val="24"/>
+          <w14:ligatures w14:val="none"/>
+        </w:rPr>
+        <w:t xml:space="preserve"> – </w:t>
+      </w:r>
+      <w:r>
+        <w:rPr>
+          <w:rFonts w:ascii="Times New Roman" w:eastAsia="Times New Roman" w:hAnsi="Times New Roman" w:cs="Times New Roman"/>
+          <w:kern w:val="0"/>
+          <w:sz w:val="24"/>
+          <w:szCs w:val="24"/>
+          <w14:ligatures w14:val="none"/>
+        </w:rPr>
+        <w:t>Updates user profile picture</w:t>
+      </w:r>
+      <w:r>
+        <w:rPr>
+          <w:rFonts w:ascii="Times New Roman" w:eastAsia="Times New Roman" w:hAnsi="Times New Roman" w:cs="Times New Roman"/>
+          <w:kern w:val="0"/>
+          <w:sz w:val="24"/>
+          <w:szCs w:val="24"/>
+          <w14:ligatures w14:val="none"/>
+        </w:rPr>
+        <w:t>.</w:t>
+      </w:r>
+    </w:p>
+    <w:p>
+      <w:pPr>
+        <w:spacing w:before="100" w:beforeAutospacing="1" w:after="100" w:afterAutospacing="1" w:line="240" w:lineRule="auto"/>
+        <w:rPr>
+          <w:rFonts w:ascii="Times New Roman" w:eastAsia="Times New Roman" w:hAnsi="Times New Roman" w:cs="Times New Roman"/>
+          <w:b/>
+          <w:bCs/>
+          <w:kern w:val="0"/>
+          <w:sz w:val="24"/>
+          <w:szCs w:val="24"/>
+          <w14:ligatures w14:val="none"/>
+        </w:rPr>
+      </w:pPr>
+      <w:r>
+        <w:rPr>
+          <w:rFonts w:ascii="Times New Roman" w:eastAsia="Times New Roman" w:hAnsi="Times New Roman" w:cs="Times New Roman"/>
+          <w:b/>
+          <w:bCs/>
+          <w:kern w:val="0"/>
+          <w:sz w:val="24"/>
+          <w:szCs w:val="24"/>
+          <w14:ligatures w14:val="none"/>
+        </w:rPr>
+        <w:t>Friend Management</w:t>
+      </w:r>
+    </w:p>
+    <w:p>
+      <w:pPr>
+        <w:pStyle w:val="ListParagraph"/>
+        <w:numPr>
+          <w:ilvl w:val="0"/>
+          <w:numId w:val="6"/>
+        </w:numPr>
+        <w:spacing w:before="100" w:beforeAutospacing="1" w:after="100" w:afterAutospacing="1" w:line="240" w:lineRule="auto"/>
+        <w:rPr>
+          <w:rFonts w:ascii="Times New Roman" w:eastAsia="Times New Roman" w:hAnsi="Times New Roman" w:cs="Times New Roman"/>
+          <w:b/>
+          <w:bCs/>
+          <w:kern w:val="0"/>
+          <w:sz w:val="24"/>
+          <w:szCs w:val="24"/>
+          <w14:ligatures w14:val="none"/>
+        </w:rPr>
+      </w:pPr>
+      <w:r>
+        <w:rPr>
+          <w:rFonts w:ascii="Times New Roman" w:eastAsia="Times New Roman" w:hAnsi="Times New Roman" w:cs="Times New Roman"/>
+          <w:b/>
+          <w:bCs/>
+          <w:kern w:val="0"/>
+          <w:sz w:val="24"/>
+          <w:szCs w:val="24"/>
+          <w14:ligatures w14:val="none"/>
+        </w:rPr>
+        <w:t>GET /</w:t>
+      </w:r>
+      <w:proofErr w:type="spellStart"/>
+      <w:r>
+        <w:rPr>
+          <w:rFonts w:ascii="Times New Roman" w:eastAsia="Times New Roman" w:hAnsi="Times New Roman" w:cs="Times New Roman"/>
+          <w:b/>
+          <w:bCs/>
+          <w:kern w:val="0"/>
+          <w:sz w:val="24"/>
+          <w:szCs w:val="24"/>
+          <w14:ligatures w14:val="none"/>
+        </w:rPr>
+        <w:t>api</w:t>
+      </w:r>
+      <w:proofErr w:type="spellEnd"/>
+      <w:r>
+        <w:rPr>
+          <w:rFonts w:ascii="Times New Roman" w:eastAsia="Times New Roman" w:hAnsi="Times New Roman" w:cs="Times New Roman"/>
+          <w:b/>
+          <w:bCs/>
+          <w:kern w:val="0"/>
+          <w:sz w:val="24"/>
+          <w:szCs w:val="24"/>
+          <w14:ligatures w14:val="none"/>
+        </w:rPr>
+        <w:t>/user/</w:t>
+      </w:r>
+      <w:proofErr w:type="spellStart"/>
+      <w:r>
+        <w:rPr>
+          <w:rFonts w:ascii="Times New Roman" w:eastAsia="Times New Roman" w:hAnsi="Times New Roman" w:cs="Times New Roman"/>
+          <w:b/>
+          <w:bCs/>
+          <w:kern w:val="0"/>
+          <w:sz w:val="24"/>
+          <w:szCs w:val="24"/>
+          <w14:ligatures w14:val="none"/>
+        </w:rPr>
+        <w:t>getfriends</w:t>
+      </w:r>
+      <w:proofErr w:type="spellEnd"/>
+      <w:r>
+        <w:rPr>
+          <w:rFonts w:ascii="Times New Roman" w:eastAsia="Times New Roman" w:hAnsi="Times New Roman" w:cs="Times New Roman"/>
+          <w:b/>
+          <w:bCs/>
+          <w:kern w:val="0"/>
+          <w:sz w:val="24"/>
+          <w:szCs w:val="24"/>
+          <w14:ligatures w14:val="none"/>
+        </w:rPr>
+        <w:t xml:space="preserve"> – </w:t>
+      </w:r>
+      <w:r>
+        <w:rPr>
+          <w:rFonts w:ascii="Times New Roman" w:eastAsia="Times New Roman" w:hAnsi="Times New Roman" w:cs="Times New Roman"/>
+          <w:kern w:val="0"/>
+          <w:sz w:val="24"/>
+          <w:szCs w:val="24"/>
+          <w14:ligatures w14:val="none"/>
+        </w:rPr>
+        <w:t>Retrieves all the friends of a user</w:t>
+      </w:r>
+      <w:r>
+        <w:rPr>
+          <w:rFonts w:ascii="Times New Roman" w:eastAsia="Times New Roman" w:hAnsi="Times New Roman" w:cs="Times New Roman"/>
+          <w:kern w:val="0"/>
+          <w:sz w:val="24"/>
+          <w:szCs w:val="24"/>
+          <w14:ligatures w14:val="none"/>
+        </w:rPr>
+        <w:t>.</w:t>
+      </w:r>
+    </w:p>
+    <w:p>
+      <w:pPr>
+        <w:pStyle w:val="ListParagraph"/>
+        <w:numPr>
+          <w:ilvl w:val="0"/>
+          <w:numId w:val="6"/>
+        </w:numPr>
+        <w:spacing w:before="100" w:beforeAutospacing="1" w:after="100" w:afterAutospacing="1" w:line="240" w:lineRule="auto"/>
+        <w:rPr>
+          <w:rFonts w:ascii="Times New Roman" w:eastAsia="Times New Roman" w:hAnsi="Times New Roman" w:cs="Times New Roman"/>
+          <w:kern w:val="0"/>
+          <w:sz w:val="24"/>
+          <w:szCs w:val="24"/>
+          <w14:ligatures w14:val="none"/>
+        </w:rPr>
+      </w:pPr>
+      <w:r>
+        <w:rPr>
+          <w:rFonts w:ascii="Times New Roman" w:eastAsia="Times New Roman" w:hAnsi="Times New Roman" w:cs="Times New Roman"/>
+          <w:b/>
+          <w:bCs/>
+          <w:kern w:val="0"/>
+          <w:sz w:val="24"/>
+          <w:szCs w:val="24"/>
+          <w14:ligatures w14:val="none"/>
+        </w:rPr>
+        <w:t>GET</w:t>
+      </w:r>
+      <w:r>
+        <w:rPr>
+          <w:rFonts w:ascii="Times New Roman" w:eastAsia="Times New Roman" w:hAnsi="Times New Roman" w:cs="Times New Roman"/>
+          <w:b/>
+          <w:bCs/>
+          <w:kern w:val="0"/>
+          <w:sz w:val="24"/>
+          <w:szCs w:val="24"/>
+          <w14:ligatures w14:val="none"/>
+        </w:rPr>
+        <w:t xml:space="preserve"> /</w:t>
+      </w:r>
+      <w:proofErr w:type="spellStart"/>
+      <w:r>
+        <w:rPr>
+          <w:rFonts w:ascii="Times New Roman" w:eastAsia="Times New Roman" w:hAnsi="Times New Roman" w:cs="Times New Roman"/>
+          <w:b/>
+          <w:bCs/>
+          <w:kern w:val="0"/>
+          <w:sz w:val="24"/>
+          <w:szCs w:val="24"/>
+          <w14:ligatures w14:val="none"/>
+        </w:rPr>
+        <w:t>api</w:t>
+      </w:r>
+      <w:proofErr w:type="spellEnd"/>
+      <w:r>
+        <w:rPr>
+          <w:rFonts w:ascii="Times New Roman" w:eastAsia="Times New Roman" w:hAnsi="Times New Roman" w:cs="Times New Roman"/>
+          <w:b/>
+          <w:bCs/>
+          <w:kern w:val="0"/>
+          <w:sz w:val="24"/>
+          <w:szCs w:val="24"/>
+          <w14:ligatures w14:val="none"/>
+        </w:rPr>
+        <w:t>/user/</w:t>
+      </w:r>
+      <w:proofErr w:type="spellStart"/>
+      <w:r>
+        <w:rPr>
+          <w:rFonts w:ascii="Times New Roman" w:eastAsia="Times New Roman" w:hAnsi="Times New Roman" w:cs="Times New Roman"/>
+          <w:b/>
+          <w:bCs/>
+          <w:kern w:val="0"/>
+          <w:sz w:val="24"/>
+          <w:szCs w:val="24"/>
+          <w14:ligatures w14:val="none"/>
+        </w:rPr>
+        <w:t>sentrequests</w:t>
+      </w:r>
+      <w:proofErr w:type="spellEnd"/>
+      <w:r>
+        <w:rPr>
+          <w:rFonts w:ascii="Times New Roman" w:eastAsia="Times New Roman" w:hAnsi="Times New Roman" w:cs="Times New Roman"/>
+          <w:b/>
+          <w:bCs/>
+          <w:kern w:val="0"/>
+          <w:sz w:val="24"/>
+          <w:szCs w:val="24"/>
+          <w14:ligatures w14:val="none"/>
+        </w:rPr>
+        <w:t xml:space="preserve"> – </w:t>
+      </w:r>
+      <w:r>
+        <w:rPr>
+          <w:rFonts w:ascii="Times New Roman" w:eastAsia="Times New Roman" w:hAnsi="Times New Roman" w:cs="Times New Roman"/>
+          <w:kern w:val="0"/>
+          <w:sz w:val="24"/>
+          <w:szCs w:val="24"/>
+          <w14:ligatures w14:val="none"/>
+        </w:rPr>
+        <w:t>Retrieves</w:t>
+      </w:r>
+      <w:r>
+        <w:rPr>
+          <w:rFonts w:ascii="Times New Roman" w:eastAsia="Times New Roman" w:hAnsi="Times New Roman" w:cs="Times New Roman"/>
+          <w:b/>
+          <w:bCs/>
+          <w:kern w:val="0"/>
+          <w:sz w:val="24"/>
+          <w:szCs w:val="24"/>
+          <w14:ligatures w14:val="none"/>
+        </w:rPr>
+        <w:t xml:space="preserve"> </w:t>
+      </w:r>
+      <w:r>
+        <w:rPr>
+          <w:rFonts w:ascii="Times New Roman" w:eastAsia="Times New Roman" w:hAnsi="Times New Roman" w:cs="Times New Roman"/>
+          <w:kern w:val="0"/>
+          <w:sz w:val="24"/>
+          <w:szCs w:val="24"/>
+          <w14:ligatures w14:val="none"/>
+        </w:rPr>
+        <w:t>the active friend requests sent by a user.</w:t>
+      </w:r>
+    </w:p>
+    <w:p>
+      <w:pPr>
+        <w:pStyle w:val="ListParagraph"/>
+        <w:numPr>
+          <w:ilvl w:val="0"/>
+          <w:numId w:val="6"/>
+        </w:numPr>
+        <w:spacing w:before="100" w:beforeAutospacing="1" w:after="100" w:afterAutospacing="1" w:line="240" w:lineRule="auto"/>
+        <w:rPr>
+          <w:rFonts w:ascii="Times New Roman" w:eastAsia="Times New Roman" w:hAnsi="Times New Roman" w:cs="Times New Roman"/>
+          <w:kern w:val="0"/>
+          <w:sz w:val="24"/>
+          <w:szCs w:val="24"/>
+          <w14:ligatures w14:val="none"/>
+        </w:rPr>
+      </w:pPr>
+      <w:r>
+        <w:rPr>
+          <w:rFonts w:ascii="Times New Roman" w:eastAsia="Times New Roman" w:hAnsi="Times New Roman" w:cs="Times New Roman"/>
+          <w:b/>
+          <w:bCs/>
+          <w:kern w:val="0"/>
+          <w:sz w:val="24"/>
+          <w:szCs w:val="24"/>
+          <w14:ligatures w14:val="none"/>
+        </w:rPr>
+        <w:t>GET /</w:t>
+      </w:r>
+      <w:proofErr w:type="spellStart"/>
+      <w:r>
+        <w:rPr>
+          <w:rFonts w:ascii="Times New Roman" w:eastAsia="Times New Roman" w:hAnsi="Times New Roman" w:cs="Times New Roman"/>
+          <w:b/>
+          <w:bCs/>
+          <w:kern w:val="0"/>
+          <w:sz w:val="24"/>
+          <w:szCs w:val="24"/>
+          <w14:ligatures w14:val="none"/>
+        </w:rPr>
+        <w:t>api</w:t>
+      </w:r>
+      <w:proofErr w:type="spellEnd"/>
+      <w:r>
+        <w:rPr>
+          <w:rFonts w:ascii="Times New Roman" w:eastAsia="Times New Roman" w:hAnsi="Times New Roman" w:cs="Times New Roman"/>
+          <w:b/>
+          <w:bCs/>
+          <w:kern w:val="0"/>
+          <w:sz w:val="24"/>
+          <w:szCs w:val="24"/>
+          <w14:ligatures w14:val="none"/>
+        </w:rPr>
+        <w:t>/user/</w:t>
+      </w:r>
+      <w:proofErr w:type="spellStart"/>
+      <w:r>
+        <w:rPr>
+          <w:rFonts w:ascii="Times New Roman" w:eastAsia="Times New Roman" w:hAnsi="Times New Roman" w:cs="Times New Roman"/>
+          <w:b/>
+          <w:bCs/>
+          <w:kern w:val="0"/>
+          <w:sz w:val="24"/>
+          <w:szCs w:val="24"/>
+          <w14:ligatures w14:val="none"/>
+        </w:rPr>
+        <w:t>receivedrequests</w:t>
+      </w:r>
+      <w:proofErr w:type="spellEnd"/>
+      <w:r>
+        <w:rPr>
+          <w:rFonts w:ascii="Times New Roman" w:eastAsia="Times New Roman" w:hAnsi="Times New Roman" w:cs="Times New Roman"/>
+          <w:b/>
+          <w:bCs/>
+          <w:kern w:val="0"/>
+          <w:sz w:val="24"/>
+          <w:szCs w:val="24"/>
+          <w14:ligatures w14:val="none"/>
+        </w:rPr>
+        <w:t xml:space="preserve"> – </w:t>
+      </w:r>
+      <w:r>
+        <w:rPr>
+          <w:rFonts w:ascii="Times New Roman" w:eastAsia="Times New Roman" w:hAnsi="Times New Roman" w:cs="Times New Roman"/>
+          <w:kern w:val="0"/>
+          <w:sz w:val="24"/>
+          <w:szCs w:val="24"/>
+          <w14:ligatures w14:val="none"/>
+        </w:rPr>
+        <w:t>Retrieves the active friend requests received by a user.</w:t>
+      </w:r>
+    </w:p>
+    <w:p>
+      <w:pPr>
+        <w:pStyle w:val="ListParagraph"/>
+        <w:numPr>
+          <w:ilvl w:val="0"/>
+          <w:numId w:val="6"/>
+        </w:numPr>
+        <w:spacing w:before="100" w:beforeAutospacing="1" w:after="100" w:afterAutospacing="1" w:line="240" w:lineRule="auto"/>
+        <w:rPr>
+          <w:rFonts w:ascii="Times New Roman" w:eastAsia="Times New Roman" w:hAnsi="Times New Roman" w:cs="Times New Roman"/>
+          <w:kern w:val="0"/>
+          <w:sz w:val="24"/>
+          <w:szCs w:val="24"/>
+          <w14:ligatures w14:val="none"/>
+        </w:rPr>
+      </w:pPr>
+      <w:r>
+        <w:rPr>
+          <w:rFonts w:ascii="Times New Roman" w:eastAsia="Times New Roman" w:hAnsi="Times New Roman" w:cs="Times New Roman"/>
+          <w:b/>
+          <w:bCs/>
+          <w:kern w:val="0"/>
+          <w:sz w:val="24"/>
+          <w:szCs w:val="24"/>
+          <w14:ligatures w14:val="none"/>
+        </w:rPr>
+        <w:lastRenderedPageBreak/>
+        <w:t>POST /</w:t>
+      </w:r>
+      <w:proofErr w:type="spellStart"/>
+      <w:r>
+        <w:rPr>
+          <w:rFonts w:ascii="Times New Roman" w:eastAsia="Times New Roman" w:hAnsi="Times New Roman" w:cs="Times New Roman"/>
+          <w:b/>
+          <w:bCs/>
+          <w:kern w:val="0"/>
+          <w:sz w:val="24"/>
+          <w:szCs w:val="24"/>
+          <w14:ligatures w14:val="none"/>
+        </w:rPr>
+        <w:t>api</w:t>
+      </w:r>
+      <w:proofErr w:type="spellEnd"/>
+      <w:r>
+        <w:rPr>
+          <w:rFonts w:ascii="Times New Roman" w:eastAsia="Times New Roman" w:hAnsi="Times New Roman" w:cs="Times New Roman"/>
+          <w:b/>
+          <w:bCs/>
+          <w:kern w:val="0"/>
+          <w:sz w:val="24"/>
+          <w:szCs w:val="24"/>
+          <w14:ligatures w14:val="none"/>
+        </w:rPr>
+        <w:t>/user/</w:t>
+      </w:r>
+      <w:proofErr w:type="spellStart"/>
+      <w:r>
+        <w:rPr>
+          <w:rFonts w:ascii="Times New Roman" w:eastAsia="Times New Roman" w:hAnsi="Times New Roman" w:cs="Times New Roman"/>
+          <w:b/>
+          <w:bCs/>
+          <w:kern w:val="0"/>
+          <w:sz w:val="24"/>
+          <w:szCs w:val="24"/>
+          <w14:ligatures w14:val="none"/>
+        </w:rPr>
+        <w:t>acceptrequest</w:t>
+      </w:r>
+      <w:proofErr w:type="spellEnd"/>
+      <w:r>
+        <w:rPr>
+          <w:rFonts w:ascii="Times New Roman" w:eastAsia="Times New Roman" w:hAnsi="Times New Roman" w:cs="Times New Roman"/>
+          <w:b/>
+          <w:bCs/>
+          <w:kern w:val="0"/>
+          <w:sz w:val="24"/>
+          <w:szCs w:val="24"/>
+          <w14:ligatures w14:val="none"/>
+        </w:rPr>
+        <w:t xml:space="preserve"> – </w:t>
+      </w:r>
+      <w:r>
+        <w:rPr>
+          <w:rFonts w:ascii="Times New Roman" w:eastAsia="Times New Roman" w:hAnsi="Times New Roman" w:cs="Times New Roman"/>
+          <w:kern w:val="0"/>
+          <w:sz w:val="24"/>
+          <w:szCs w:val="24"/>
+          <w14:ligatures w14:val="none"/>
+        </w:rPr>
+        <w:t>Accepts friend requests sent by other users.</w:t>
+      </w:r>
+    </w:p>
+    <w:p>
+      <w:pPr>
+        <w:spacing w:before="100" w:beforeAutospacing="1" w:after="100" w:afterAutospacing="1" w:line="240" w:lineRule="auto"/>
+        <w:rPr>
+          <w:rFonts w:ascii="Times New Roman" w:eastAsia="Times New Roman" w:hAnsi="Times New Roman" w:cs="Times New Roman"/>
+          <w:kern w:val="0"/>
+          <w:sz w:val="24"/>
+          <w:szCs w:val="24"/>
+          <w14:ligatures w14:val="none"/>
+        </w:rPr>
+      </w:pPr>
+      <w:r>
+        <w:rPr>
+          <w:rFonts w:ascii="Times New Roman" w:eastAsia="Times New Roman" w:hAnsi="Times New Roman" w:cs="Times New Roman"/>
+          <w:b/>
+          <w:bCs/>
+          <w:kern w:val="0"/>
+          <w:sz w:val="24"/>
+          <w:szCs w:val="24"/>
+          <w14:ligatures w14:val="none"/>
+        </w:rPr>
+        <w:t>Posts Management</w:t>
       </w:r>
     </w:p>
     <w:p>
@@ -1502,7 +2701,19 @@
           <w:szCs w:val="24"/>
           <w14:ligatures w14:val="none"/>
         </w:rPr>
-        <w:t>GET /</w:t>
+        <w:t>POST</w:t>
+      </w:r>
+      <w:r>
+        <w:rPr>
+          <w:rFonts w:ascii="Times New Roman" w:eastAsia="Times New Roman" w:hAnsi="Times New Roman" w:cs="Times New Roman"/>
+          <w:b/>
+          <w:bCs/>
+          <w:kern w:val="0"/>
+          <w:sz w:val="24"/>
+          <w:szCs w:val="24"/>
+          <w14:ligatures w14:val="none"/>
+        </w:rPr>
+        <w:t xml:space="preserve"> /</w:t>
       </w:r>
       <w:proofErr w:type="spellStart"/>
       <w:r>
@@ -1528,17 +2739,83 @@
           <w:szCs w:val="24"/>
           <w14:ligatures w14:val="none"/>
         </w:rPr>
-        <w:t>/equipment</w:t>
-      </w:r>
-      <w:r>
-        <w:rPr>
-          <w:rFonts w:ascii="Times New Roman" w:eastAsia="Times New Roman" w:hAnsi="Times New Roman" w:cs="Times New Roman"/>
-          <w:kern w:val="0"/>
-          <w:sz w:val="24"/>
-          <w:szCs w:val="24"/>
-          <w14:ligatures w14:val="none"/>
-        </w:rPr>
-        <w:t xml:space="preserve"> - Retrieves all equipment.</w:t>
+        <w:t>/</w:t>
+      </w:r>
+      <w:r>
+        <w:rPr>
+          <w:rFonts w:ascii="Times New Roman" w:eastAsia="Times New Roman" w:hAnsi="Times New Roman" w:cs="Times New Roman"/>
+          <w:b/>
+          <w:bCs/>
+          <w:kern w:val="0"/>
+          <w:sz w:val="24"/>
+          <w:szCs w:val="24"/>
+          <w14:ligatures w14:val="none"/>
+        </w:rPr>
+        <w:t>posts/</w:t>
+      </w:r>
+      <w:proofErr w:type="spellStart"/>
+      <w:r>
+        <w:rPr>
+          <w:rFonts w:ascii="Times New Roman" w:eastAsia="Times New Roman" w:hAnsi="Times New Roman" w:cs="Times New Roman"/>
+          <w:b/>
+          <w:bCs/>
+          <w:kern w:val="0"/>
+          <w:sz w:val="24"/>
+          <w:szCs w:val="24"/>
+          <w14:ligatures w14:val="none"/>
+        </w:rPr>
+        <w:t>createpost</w:t>
+      </w:r>
+      <w:proofErr w:type="spellEnd"/>
+      <w:r>
+        <w:rPr>
+          <w:rFonts w:ascii="Times New Roman" w:eastAsia="Times New Roman" w:hAnsi="Times New Roman" w:cs="Times New Roman"/>
+          <w:kern w:val="0"/>
+          <w:sz w:val="24"/>
+          <w:szCs w:val="24"/>
+          <w14:ligatures w14:val="none"/>
+        </w:rPr>
+        <w:t xml:space="preserve"> </w:t>
+      </w:r>
+      <w:r>
+        <w:rPr>
+          <w:rFonts w:ascii="Times New Roman" w:eastAsia="Times New Roman" w:hAnsi="Times New Roman" w:cs="Times New Roman"/>
+          <w:kern w:val="0"/>
+          <w:sz w:val="24"/>
+          <w:szCs w:val="24"/>
+          <w14:ligatures w14:val="none"/>
+        </w:rPr>
+        <w:t>–</w:t>
+      </w:r>
+      <w:r>
+        <w:rPr>
+          <w:rFonts w:ascii="Times New Roman" w:eastAsia="Times New Roman" w:hAnsi="Times New Roman" w:cs="Times New Roman"/>
+          <w:kern w:val="0"/>
+          <w:sz w:val="24"/>
+          <w:szCs w:val="24"/>
+          <w14:ligatures w14:val="none"/>
+        </w:rPr>
+        <w:t xml:space="preserve"> </w:t>
+      </w:r>
+      <w:r>
+        <w:rPr>
+          <w:rFonts w:ascii="Times New Roman" w:eastAsia="Times New Roman" w:hAnsi="Times New Roman" w:cs="Times New Roman"/>
+          <w:kern w:val="0"/>
+          <w:sz w:val="24"/>
+          <w:szCs w:val="24"/>
+          <w14:ligatures w14:val="none"/>
+        </w:rPr>
+        <w:t>Creates a new post by authenticated user</w:t>
+      </w:r>
+      <w:r>
+        <w:rPr>
+          <w:rFonts w:ascii="Times New Roman" w:eastAsia="Times New Roman" w:hAnsi="Times New Roman" w:cs="Times New Roman"/>
+          <w:kern w:val="0"/>
+          <w:sz w:val="24"/>
+          <w:szCs w:val="24"/>
+          <w14:ligatures w14:val="none"/>
+        </w:rPr>
+        <w:t>.</w:t>
       </w:r>
     </w:p>
     <w:p>
@@ -1567,7 +2844,19 @@
           <w:szCs w:val="24"/>
           <w14:ligatures w14:val="none"/>
         </w:rPr>
-        <w:t>POST /</w:t>
+        <w:t>GE</w:t>
+      </w:r>
+      <w:r>
+        <w:rPr>
+          <w:rFonts w:ascii="Times New Roman" w:eastAsia="Times New Roman" w:hAnsi="Times New Roman" w:cs="Times New Roman"/>
+          <w:b/>
+          <w:bCs/>
+          <w:kern w:val="0"/>
+          <w:sz w:val="24"/>
+          <w:szCs w:val="24"/>
+          <w14:ligatures w14:val="none"/>
+        </w:rPr>
+        <w:t>T /</w:t>
       </w:r>
       <w:proofErr w:type="spellStart"/>
       <w:r>
@@ -1593,41 +2882,319 @@
           <w:szCs w:val="24"/>
           <w14:ligatures w14:val="none"/>
         </w:rPr>
-        <w:t>/equipment</w:t>
-      </w:r>
-      <w:r>
-        <w:rPr>
-          <w:rFonts w:ascii="Times New Roman" w:eastAsia="Times New Roman" w:hAnsi="Times New Roman" w:cs="Times New Roman"/>
-          <w:kern w:val="0"/>
-          <w:sz w:val="24"/>
-          <w:szCs w:val="24"/>
-          <w14:ligatures w14:val="none"/>
-        </w:rPr>
-        <w:t xml:space="preserve"> - Adds new equipment.</w:t>
-      </w:r>
-    </w:p>
-    <w:p>
-      <w:pPr>
-        <w:spacing w:before="100" w:beforeAutospacing="1" w:after="100" w:afterAutospacing="1" w:line="240" w:lineRule="auto"/>
-        <w:rPr>
-          <w:rFonts w:ascii="Times New Roman" w:eastAsia="Times New Roman" w:hAnsi="Times New Roman" w:cs="Times New Roman"/>
-          <w:kern w:val="0"/>
-          <w:sz w:val="24"/>
-          <w:szCs w:val="24"/>
-          <w14:ligatures w14:val="none"/>
-        </w:rPr>
-      </w:pPr>
-      <w:r>
-        <w:rPr>
-          <w:rFonts w:ascii="Times New Roman" w:eastAsia="Times New Roman" w:hAnsi="Times New Roman" w:cs="Times New Roman"/>
-          <w:b/>
-          <w:bCs/>
-          <w:kern w:val="0"/>
-          <w:sz w:val="24"/>
-          <w:szCs w:val="24"/>
-          <w14:ligatures w14:val="none"/>
-        </w:rPr>
-        <w:t>Monthly Plans</w:t>
+        <w:t>/</w:t>
+      </w:r>
+      <w:r>
+        <w:rPr>
+          <w:rFonts w:ascii="Times New Roman" w:eastAsia="Times New Roman" w:hAnsi="Times New Roman" w:cs="Times New Roman"/>
+          <w:b/>
+          <w:bCs/>
+          <w:kern w:val="0"/>
+          <w:sz w:val="24"/>
+          <w:szCs w:val="24"/>
+          <w14:ligatures w14:val="none"/>
+        </w:rPr>
+        <w:t>posts/</w:t>
+      </w:r>
+      <w:proofErr w:type="spellStart"/>
+      <w:r>
+        <w:rPr>
+          <w:rFonts w:ascii="Times New Roman" w:eastAsia="Times New Roman" w:hAnsi="Times New Roman" w:cs="Times New Roman"/>
+          <w:b/>
+          <w:bCs/>
+          <w:kern w:val="0"/>
+          <w:sz w:val="24"/>
+          <w:szCs w:val="24"/>
+          <w14:ligatures w14:val="none"/>
+        </w:rPr>
+        <w:t>getposts</w:t>
+      </w:r>
+      <w:proofErr w:type="spellEnd"/>
+      <w:r>
+        <w:rPr>
+          <w:rFonts w:ascii="Times New Roman" w:eastAsia="Times New Roman" w:hAnsi="Times New Roman" w:cs="Times New Roman"/>
+          <w:kern w:val="0"/>
+          <w:sz w:val="24"/>
+          <w:szCs w:val="24"/>
+          <w14:ligatures w14:val="none"/>
+        </w:rPr>
+        <w:t xml:space="preserve"> </w:t>
+      </w:r>
+      <w:r>
+        <w:rPr>
+          <w:rFonts w:ascii="Times New Roman" w:eastAsia="Times New Roman" w:hAnsi="Times New Roman" w:cs="Times New Roman"/>
+          <w:kern w:val="0"/>
+          <w:sz w:val="24"/>
+          <w:szCs w:val="24"/>
+          <w14:ligatures w14:val="none"/>
+        </w:rPr>
+        <w:t>–</w:t>
+      </w:r>
+      <w:r>
+        <w:rPr>
+          <w:rFonts w:ascii="Times New Roman" w:eastAsia="Times New Roman" w:hAnsi="Times New Roman" w:cs="Times New Roman"/>
+          <w:kern w:val="0"/>
+          <w:sz w:val="24"/>
+          <w:szCs w:val="24"/>
+          <w14:ligatures w14:val="none"/>
+        </w:rPr>
+        <w:t xml:space="preserve"> </w:t>
+      </w:r>
+      <w:r>
+        <w:rPr>
+          <w:rFonts w:ascii="Times New Roman" w:eastAsia="Times New Roman" w:hAnsi="Times New Roman" w:cs="Times New Roman"/>
+          <w:kern w:val="0"/>
+          <w:sz w:val="24"/>
+          <w:szCs w:val="24"/>
+          <w14:ligatures w14:val="none"/>
+        </w:rPr>
+        <w:t>Retrieves posts to display in user feed.</w:t>
+      </w:r>
+    </w:p>
+    <w:p>
+      <w:pPr>
+        <w:pStyle w:val="ListParagraph"/>
+        <w:numPr>
+          <w:ilvl w:val="0"/>
+          <w:numId w:val="8"/>
+        </w:numPr>
+        <w:spacing w:before="100" w:beforeAutospacing="1" w:after="100" w:afterAutospacing="1" w:line="240" w:lineRule="auto"/>
+        <w:rPr>
+          <w:rFonts w:ascii="Times New Roman" w:eastAsia="Times New Roman" w:hAnsi="Times New Roman" w:cs="Times New Roman"/>
+          <w:kern w:val="0"/>
+          <w:sz w:val="24"/>
+          <w:szCs w:val="24"/>
+          <w14:ligatures w14:val="none"/>
+        </w:rPr>
+      </w:pPr>
+      <w:r>
+        <w:rPr>
+          <w:rFonts w:ascii="Times New Roman" w:eastAsia="Times New Roman" w:hAnsi="Times New Roman" w:cs="Times New Roman"/>
+          <w:b/>
+          <w:bCs/>
+          <w:kern w:val="0"/>
+          <w:sz w:val="24"/>
+          <w:szCs w:val="24"/>
+          <w14:ligatures w14:val="none"/>
+        </w:rPr>
+        <w:t>GET /</w:t>
+      </w:r>
+      <w:proofErr w:type="spellStart"/>
+      <w:r>
+        <w:rPr>
+          <w:rFonts w:ascii="Times New Roman" w:eastAsia="Times New Roman" w:hAnsi="Times New Roman" w:cs="Times New Roman"/>
+          <w:b/>
+          <w:bCs/>
+          <w:kern w:val="0"/>
+          <w:sz w:val="24"/>
+          <w:szCs w:val="24"/>
+          <w14:ligatures w14:val="none"/>
+        </w:rPr>
+        <w:t>api</w:t>
+      </w:r>
+      <w:proofErr w:type="spellEnd"/>
+      <w:r>
+        <w:rPr>
+          <w:rFonts w:ascii="Times New Roman" w:eastAsia="Times New Roman" w:hAnsi="Times New Roman" w:cs="Times New Roman"/>
+          <w:b/>
+          <w:bCs/>
+          <w:kern w:val="0"/>
+          <w:sz w:val="24"/>
+          <w:szCs w:val="24"/>
+          <w14:ligatures w14:val="none"/>
+        </w:rPr>
+        <w:t>/posts/</w:t>
+      </w:r>
+      <w:proofErr w:type="spellStart"/>
+      <w:r>
+        <w:rPr>
+          <w:rFonts w:ascii="Times New Roman" w:eastAsia="Times New Roman" w:hAnsi="Times New Roman" w:cs="Times New Roman"/>
+          <w:b/>
+          <w:bCs/>
+          <w:kern w:val="0"/>
+          <w:sz w:val="24"/>
+          <w:szCs w:val="24"/>
+          <w14:ligatures w14:val="none"/>
+        </w:rPr>
+        <w:t>userposts</w:t>
+      </w:r>
+      <w:proofErr w:type="spellEnd"/>
+      <w:r>
+        <w:rPr>
+          <w:rFonts w:ascii="Times New Roman" w:eastAsia="Times New Roman" w:hAnsi="Times New Roman" w:cs="Times New Roman"/>
+          <w:b/>
+          <w:bCs/>
+          <w:kern w:val="0"/>
+          <w:sz w:val="24"/>
+          <w:szCs w:val="24"/>
+          <w14:ligatures w14:val="none"/>
+        </w:rPr>
+        <w:t xml:space="preserve"> </w:t>
+      </w:r>
+      <w:r>
+        <w:rPr>
+          <w:rFonts w:ascii="Times New Roman" w:eastAsia="Times New Roman" w:hAnsi="Times New Roman" w:cs="Times New Roman"/>
+          <w:kern w:val="0"/>
+          <w:sz w:val="24"/>
+          <w:szCs w:val="24"/>
+          <w14:ligatures w14:val="none"/>
+        </w:rPr>
+        <w:t xml:space="preserve">– Retrieves all the posts created by a specific user through </w:t>
+      </w:r>
+      <w:proofErr w:type="spellStart"/>
+      <w:r>
+        <w:rPr>
+          <w:rFonts w:ascii="Times New Roman" w:eastAsia="Times New Roman" w:hAnsi="Times New Roman" w:cs="Times New Roman"/>
+          <w:kern w:val="0"/>
+          <w:sz w:val="24"/>
+          <w:szCs w:val="24"/>
+          <w14:ligatures w14:val="none"/>
+        </w:rPr>
+        <w:t>userID</w:t>
+      </w:r>
+      <w:proofErr w:type="spellEnd"/>
+      <w:r>
+        <w:rPr>
+          <w:rFonts w:ascii="Times New Roman" w:eastAsia="Times New Roman" w:hAnsi="Times New Roman" w:cs="Times New Roman"/>
+          <w:kern w:val="0"/>
+          <w:sz w:val="24"/>
+          <w:szCs w:val="24"/>
+          <w14:ligatures w14:val="none"/>
+        </w:rPr>
+        <w:t>.</w:t>
+      </w:r>
+    </w:p>
+    <w:p>
+      <w:pPr>
+        <w:pStyle w:val="ListParagraph"/>
+        <w:numPr>
+          <w:ilvl w:val="0"/>
+          <w:numId w:val="8"/>
+        </w:numPr>
+        <w:spacing w:before="100" w:beforeAutospacing="1" w:after="100" w:afterAutospacing="1" w:line="240" w:lineRule="auto"/>
+        <w:rPr>
+          <w:rFonts w:ascii="Times New Roman" w:eastAsia="Times New Roman" w:hAnsi="Times New Roman" w:cs="Times New Roman"/>
+          <w:kern w:val="0"/>
+          <w:sz w:val="24"/>
+          <w:szCs w:val="24"/>
+          <w14:ligatures w14:val="none"/>
+        </w:rPr>
+      </w:pPr>
+      <w:proofErr w:type="spellStart"/>
+      <w:r>
+        <w:rPr>
+          <w:rFonts w:ascii="Times New Roman" w:eastAsia="Times New Roman" w:hAnsi="Times New Roman" w:cs="Times New Roman"/>
+          <w:b/>
+          <w:bCs/>
+          <w:kern w:val="0"/>
+          <w:sz w:val="24"/>
+          <w:szCs w:val="24"/>
+          <w14:ligatures w14:val="none"/>
+        </w:rPr>
+        <w:t>POSt</w:t>
+      </w:r>
+      <w:proofErr w:type="spellEnd"/>
+      <w:r>
+        <w:rPr>
+          <w:rFonts w:ascii="Times New Roman" w:eastAsia="Times New Roman" w:hAnsi="Times New Roman" w:cs="Times New Roman"/>
+          <w:b/>
+          <w:bCs/>
+          <w:kern w:val="0"/>
+          <w:sz w:val="24"/>
+          <w:szCs w:val="24"/>
+          <w14:ligatures w14:val="none"/>
+        </w:rPr>
+        <w:t xml:space="preserve"> /</w:t>
+      </w:r>
+      <w:proofErr w:type="spellStart"/>
+      <w:r>
+        <w:rPr>
+          <w:rFonts w:ascii="Times New Roman" w:eastAsia="Times New Roman" w:hAnsi="Times New Roman" w:cs="Times New Roman"/>
+          <w:b/>
+          <w:bCs/>
+          <w:kern w:val="0"/>
+          <w:sz w:val="24"/>
+          <w:szCs w:val="24"/>
+          <w14:ligatures w14:val="none"/>
+        </w:rPr>
+        <w:t>api</w:t>
+      </w:r>
+      <w:proofErr w:type="spellEnd"/>
+      <w:r>
+        <w:rPr>
+          <w:rFonts w:ascii="Times New Roman" w:eastAsia="Times New Roman" w:hAnsi="Times New Roman" w:cs="Times New Roman"/>
+          <w:b/>
+          <w:bCs/>
+          <w:kern w:val="0"/>
+          <w:sz w:val="24"/>
+          <w:szCs w:val="24"/>
+          <w14:ligatures w14:val="none"/>
+        </w:rPr>
+        <w:t>/posts/like</w:t>
+      </w:r>
+      <w:proofErr w:type="gramStart"/>
+      <w:r>
+        <w:rPr>
+          <w:rFonts w:ascii="Times New Roman" w:eastAsia="Times New Roman" w:hAnsi="Times New Roman" w:cs="Times New Roman"/>
+          <w:b/>
+          <w:bCs/>
+          <w:kern w:val="0"/>
+          <w:sz w:val="24"/>
+          <w:szCs w:val="24"/>
+          <w14:ligatures w14:val="none"/>
+        </w:rPr>
+        <w:t>/:</w:t>
+      </w:r>
+      <w:proofErr w:type="spellStart"/>
+      <w:r>
+        <w:rPr>
+          <w:rFonts w:ascii="Times New Roman" w:eastAsia="Times New Roman" w:hAnsi="Times New Roman" w:cs="Times New Roman"/>
+          <w:b/>
+          <w:bCs/>
+          <w:kern w:val="0"/>
+          <w:sz w:val="24"/>
+          <w:szCs w:val="24"/>
+          <w14:ligatures w14:val="none"/>
+        </w:rPr>
+        <w:t>postID</w:t>
+      </w:r>
+      <w:proofErr w:type="spellEnd"/>
+      <w:proofErr w:type="gramEnd"/>
+      <w:r>
+        <w:rPr>
+          <w:rFonts w:ascii="Times New Roman" w:eastAsia="Times New Roman" w:hAnsi="Times New Roman" w:cs="Times New Roman"/>
+          <w:b/>
+          <w:bCs/>
+          <w:kern w:val="0"/>
+          <w:sz w:val="24"/>
+          <w:szCs w:val="24"/>
+          <w14:ligatures w14:val="none"/>
+        </w:rPr>
+        <w:t xml:space="preserve"> – Allows the user to like a post.</w:t>
+      </w:r>
+    </w:p>
+    <w:p>
+      <w:pPr>
+        <w:spacing w:before="100" w:beforeAutospacing="1" w:after="100" w:afterAutospacing="1" w:line="240" w:lineRule="auto"/>
+        <w:rPr>
+          <w:rFonts w:ascii="Times New Roman" w:eastAsia="Times New Roman" w:hAnsi="Times New Roman" w:cs="Times New Roman"/>
+          <w:kern w:val="0"/>
+          <w:sz w:val="24"/>
+          <w:szCs w:val="24"/>
+          <w14:ligatures w14:val="none"/>
+        </w:rPr>
+      </w:pPr>
+      <w:r>
+        <w:rPr>
+          <w:rFonts w:ascii="Times New Roman" w:eastAsia="Times New Roman" w:hAnsi="Times New Roman" w:cs="Times New Roman"/>
+          <w:b/>
+          <w:bCs/>
+          <w:kern w:val="0"/>
+          <w:sz w:val="24"/>
+          <w:szCs w:val="24"/>
+          <w14:ligatures w14:val="none"/>
+        </w:rPr>
+        <w:t>Comments Management</w:t>
       </w:r>
     </w:p>
     <w:p>
@@ -1684,6 +3251,31 @@
         </w:rPr>
         <w:t>/</w:t>
       </w:r>
+      <w:r>
+        <w:rPr>
+          <w:rFonts w:ascii="Times New Roman" w:eastAsia="Times New Roman" w:hAnsi="Times New Roman" w:cs="Times New Roman"/>
+          <w:b/>
+          <w:bCs/>
+          <w:kern w:val="0"/>
+          <w:sz w:val="24"/>
+          <w:szCs w:val="24"/>
+          <w14:ligatures w14:val="none"/>
+        </w:rPr>
+        <w:t>comments</w:t>
+      </w:r>
+      <w:proofErr w:type="gramStart"/>
+      <w:r>
+        <w:rPr>
+          <w:rFonts w:ascii="Times New Roman" w:eastAsia="Times New Roman" w:hAnsi="Times New Roman" w:cs="Times New Roman"/>
+          <w:b/>
+          <w:bCs/>
+          <w:kern w:val="0"/>
+          <w:sz w:val="24"/>
+          <w:szCs w:val="24"/>
+          <w14:ligatures w14:val="none"/>
+        </w:rPr>
+        <w:t>/:</w:t>
+      </w:r>
       <w:proofErr w:type="spellStart"/>
       <w:r>
         <w:rPr>
@@ -1695,18 +3287,71 @@
           <w:szCs w:val="24"/>
           <w14:ligatures w14:val="none"/>
         </w:rPr>
-        <w:t>monthlyplans</w:t>
+        <w:t>postID</w:t>
       </w:r>
       <w:proofErr w:type="spellEnd"/>
-      <w:r>
-        <w:rPr>
-          <w:rFonts w:ascii="Times New Roman" w:eastAsia="Times New Roman" w:hAnsi="Times New Roman" w:cs="Times New Roman"/>
-          <w:kern w:val="0"/>
-          <w:sz w:val="24"/>
-          <w:szCs w:val="24"/>
-          <w14:ligatures w14:val="none"/>
-        </w:rPr>
-        <w:t xml:space="preserve"> - Retrieves all monthly plans.</w:t>
+      <w:proofErr w:type="gramEnd"/>
+      <w:r>
+        <w:rPr>
+          <w:rFonts w:ascii="Times New Roman" w:eastAsia="Times New Roman" w:hAnsi="Times New Roman" w:cs="Times New Roman"/>
+          <w:kern w:val="0"/>
+          <w:sz w:val="24"/>
+          <w:szCs w:val="24"/>
+          <w14:ligatures w14:val="none"/>
+        </w:rPr>
+        <w:t xml:space="preserve"> </w:t>
+      </w:r>
+      <w:r>
+        <w:rPr>
+          <w:rFonts w:ascii="Times New Roman" w:eastAsia="Times New Roman" w:hAnsi="Times New Roman" w:cs="Times New Roman"/>
+          <w:kern w:val="0"/>
+          <w:sz w:val="24"/>
+          <w:szCs w:val="24"/>
+          <w14:ligatures w14:val="none"/>
+        </w:rPr>
+        <w:t>–</w:t>
+      </w:r>
+      <w:r>
+        <w:rPr>
+          <w:rFonts w:ascii="Times New Roman" w:eastAsia="Times New Roman" w:hAnsi="Times New Roman" w:cs="Times New Roman"/>
+          <w:kern w:val="0"/>
+          <w:sz w:val="24"/>
+          <w:szCs w:val="24"/>
+          <w14:ligatures w14:val="none"/>
+        </w:rPr>
+        <w:t xml:space="preserve"> Retriev</w:t>
+      </w:r>
+      <w:r>
+        <w:rPr>
+          <w:rFonts w:ascii="Times New Roman" w:eastAsia="Times New Roman" w:hAnsi="Times New Roman" w:cs="Times New Roman"/>
+          <w:kern w:val="0"/>
+          <w:sz w:val="24"/>
+          <w:szCs w:val="24"/>
+          <w14:ligatures w14:val="none"/>
+        </w:rPr>
+        <w:t xml:space="preserve">es all the comments on a post by </w:t>
+      </w:r>
+      <w:proofErr w:type="spellStart"/>
+      <w:r>
+        <w:rPr>
+          <w:rFonts w:ascii="Times New Roman" w:eastAsia="Times New Roman" w:hAnsi="Times New Roman" w:cs="Times New Roman"/>
+          <w:kern w:val="0"/>
+          <w:sz w:val="24"/>
+          <w:szCs w:val="24"/>
+          <w14:ligatures w14:val="none"/>
+        </w:rPr>
+        <w:t>postID</w:t>
+      </w:r>
+      <w:proofErr w:type="spellEnd"/>
+      <w:r>
+        <w:rPr>
+          <w:rFonts w:ascii="Times New Roman" w:eastAsia="Times New Roman" w:hAnsi="Times New Roman" w:cs="Times New Roman"/>
+          <w:kern w:val="0"/>
+          <w:sz w:val="24"/>
+          <w:szCs w:val="24"/>
+          <w14:ligatures w14:val="none"/>
+        </w:rPr>
+        <w:t>.</w:t>
       </w:r>
     </w:p>
     <w:p>
@@ -1763,6 +3408,31 @@
         </w:rPr>
         <w:t>/</w:t>
       </w:r>
+      <w:r>
+        <w:rPr>
+          <w:rFonts w:ascii="Times New Roman" w:eastAsia="Times New Roman" w:hAnsi="Times New Roman" w:cs="Times New Roman"/>
+          <w:b/>
+          <w:bCs/>
+          <w:kern w:val="0"/>
+          <w:sz w:val="24"/>
+          <w:szCs w:val="24"/>
+          <w14:ligatures w14:val="none"/>
+        </w:rPr>
+        <w:t>comments</w:t>
+      </w:r>
+      <w:proofErr w:type="gramStart"/>
+      <w:r>
+        <w:rPr>
+          <w:rFonts w:ascii="Times New Roman" w:eastAsia="Times New Roman" w:hAnsi="Times New Roman" w:cs="Times New Roman"/>
+          <w:b/>
+          <w:bCs/>
+          <w:kern w:val="0"/>
+          <w:sz w:val="24"/>
+          <w:szCs w:val="24"/>
+          <w14:ligatures w14:val="none"/>
+        </w:rPr>
+        <w:t>/:</w:t>
+      </w:r>
       <w:proofErr w:type="spellStart"/>
       <w:r>
         <w:rPr>
@@ -1774,19 +3444,392 @@
           <w:szCs w:val="24"/>
           <w14:ligatures w14:val="none"/>
         </w:rPr>
-        <w:t>monthlyplans</w:t>
+        <w:t>postID</w:t>
       </w:r>
       <w:proofErr w:type="spellEnd"/>
-      <w:r>
-        <w:rPr>
-          <w:rFonts w:ascii="Times New Roman" w:eastAsia="Times New Roman" w:hAnsi="Times New Roman" w:cs="Times New Roman"/>
-          <w:kern w:val="0"/>
-          <w:sz w:val="24"/>
-          <w:szCs w:val="24"/>
-          <w14:ligatures w14:val="none"/>
-        </w:rPr>
-        <w:t xml:space="preserve"> - Creates a new monthly plan.</w:t>
-      </w:r>
+      <w:proofErr w:type="gramEnd"/>
+      <w:r>
+        <w:rPr>
+          <w:rFonts w:ascii="Times New Roman" w:eastAsia="Times New Roman" w:hAnsi="Times New Roman" w:cs="Times New Roman"/>
+          <w:kern w:val="0"/>
+          <w:sz w:val="24"/>
+          <w:szCs w:val="24"/>
+          <w14:ligatures w14:val="none"/>
+        </w:rPr>
+        <w:t xml:space="preserve"> </w:t>
+      </w:r>
+      <w:r>
+        <w:rPr>
+          <w:rFonts w:ascii="Times New Roman" w:eastAsia="Times New Roman" w:hAnsi="Times New Roman" w:cs="Times New Roman"/>
+          <w:kern w:val="0"/>
+          <w:sz w:val="24"/>
+          <w:szCs w:val="24"/>
+          <w14:ligatures w14:val="none"/>
+        </w:rPr>
+        <w:t>–</w:t>
+      </w:r>
+      <w:r>
+        <w:rPr>
+          <w:rFonts w:ascii="Times New Roman" w:eastAsia="Times New Roman" w:hAnsi="Times New Roman" w:cs="Times New Roman"/>
+          <w:kern w:val="0"/>
+          <w:sz w:val="24"/>
+          <w:szCs w:val="24"/>
+          <w14:ligatures w14:val="none"/>
+        </w:rPr>
+        <w:t xml:space="preserve"> Creat</w:t>
+      </w:r>
+      <w:r>
+        <w:rPr>
+          <w:rFonts w:ascii="Times New Roman" w:eastAsia="Times New Roman" w:hAnsi="Times New Roman" w:cs="Times New Roman"/>
+          <w:kern w:val="0"/>
+          <w:sz w:val="24"/>
+          <w:szCs w:val="24"/>
+          <w14:ligatures w14:val="none"/>
+        </w:rPr>
+        <w:t>es a new comment on a post.</w:t>
+      </w:r>
+    </w:p>
+    <w:p>
+      <w:pPr>
+        <w:spacing w:before="100" w:beforeAutospacing="1" w:after="100" w:afterAutospacing="1" w:line="240" w:lineRule="auto"/>
+        <w:rPr>
+          <w:rFonts w:ascii="Times New Roman" w:eastAsia="Times New Roman" w:hAnsi="Times New Roman" w:cs="Times New Roman"/>
+          <w:kern w:val="0"/>
+          <w:sz w:val="24"/>
+          <w:szCs w:val="24"/>
+          <w14:ligatures w14:val="none"/>
+        </w:rPr>
+      </w:pPr>
+      <w:r>
+        <w:rPr>
+          <w:rFonts w:ascii="Times New Roman" w:eastAsia="Times New Roman" w:hAnsi="Times New Roman" w:cs="Times New Roman"/>
+          <w:b/>
+          <w:bCs/>
+          <w:kern w:val="0"/>
+          <w:sz w:val="24"/>
+          <w:szCs w:val="24"/>
+          <w14:ligatures w14:val="none"/>
+        </w:rPr>
+        <w:t>Direct Messaging</w:t>
+      </w:r>
+    </w:p>
+    <w:p>
+      <w:pPr>
+        <w:pStyle w:val="ListParagraph"/>
+        <w:numPr>
+          <w:ilvl w:val="0"/>
+          <w:numId w:val="9"/>
+        </w:numPr>
+        <w:spacing w:before="100" w:beforeAutospacing="1" w:after="100" w:afterAutospacing="1" w:line="240" w:lineRule="auto"/>
+        <w:rPr>
+          <w:rFonts w:ascii="Times New Roman" w:eastAsia="Times New Roman" w:hAnsi="Times New Roman" w:cs="Times New Roman"/>
+          <w:kern w:val="0"/>
+          <w:sz w:val="24"/>
+          <w:szCs w:val="24"/>
+          <w14:ligatures w14:val="none"/>
+        </w:rPr>
+      </w:pPr>
+      <w:r>
+        <w:rPr>
+          <w:rFonts w:ascii="Times New Roman" w:eastAsia="Times New Roman" w:hAnsi="Times New Roman" w:cs="Times New Roman"/>
+          <w:b/>
+          <w:bCs/>
+          <w:kern w:val="0"/>
+          <w:sz w:val="24"/>
+          <w:szCs w:val="24"/>
+          <w14:ligatures w14:val="none"/>
+        </w:rPr>
+        <w:t>GET /</w:t>
+      </w:r>
+      <w:proofErr w:type="spellStart"/>
+      <w:r>
+        <w:rPr>
+          <w:rFonts w:ascii="Times New Roman" w:eastAsia="Times New Roman" w:hAnsi="Times New Roman" w:cs="Times New Roman"/>
+          <w:b/>
+          <w:bCs/>
+          <w:kern w:val="0"/>
+          <w:sz w:val="24"/>
+          <w:szCs w:val="24"/>
+          <w14:ligatures w14:val="none"/>
+        </w:rPr>
+        <w:t>api</w:t>
+      </w:r>
+      <w:proofErr w:type="spellEnd"/>
+      <w:r>
+        <w:rPr>
+          <w:rFonts w:ascii="Times New Roman" w:eastAsia="Times New Roman" w:hAnsi="Times New Roman" w:cs="Times New Roman"/>
+          <w:b/>
+          <w:bCs/>
+          <w:kern w:val="0"/>
+          <w:sz w:val="24"/>
+          <w:szCs w:val="24"/>
+          <w14:ligatures w14:val="none"/>
+        </w:rPr>
+        <w:t>/</w:t>
+      </w:r>
+      <w:r>
+        <w:rPr>
+          <w:rFonts w:ascii="Times New Roman" w:eastAsia="Times New Roman" w:hAnsi="Times New Roman" w:cs="Times New Roman"/>
+          <w:b/>
+          <w:bCs/>
+          <w:kern w:val="0"/>
+          <w:sz w:val="24"/>
+          <w:szCs w:val="24"/>
+          <w14:ligatures w14:val="none"/>
+        </w:rPr>
+        <w:t>comments</w:t>
+      </w:r>
+      <w:proofErr w:type="gramStart"/>
+      <w:r>
+        <w:rPr>
+          <w:rFonts w:ascii="Times New Roman" w:eastAsia="Times New Roman" w:hAnsi="Times New Roman" w:cs="Times New Roman"/>
+          <w:b/>
+          <w:bCs/>
+          <w:kern w:val="0"/>
+          <w:sz w:val="24"/>
+          <w:szCs w:val="24"/>
+          <w14:ligatures w14:val="none"/>
+        </w:rPr>
+        <w:t>/:</w:t>
+      </w:r>
+      <w:proofErr w:type="spellStart"/>
+      <w:r>
+        <w:rPr>
+          <w:rFonts w:ascii="Times New Roman" w:eastAsia="Times New Roman" w:hAnsi="Times New Roman" w:cs="Times New Roman"/>
+          <w:b/>
+          <w:bCs/>
+          <w:kern w:val="0"/>
+          <w:sz w:val="24"/>
+          <w:szCs w:val="24"/>
+          <w14:ligatures w14:val="none"/>
+        </w:rPr>
+        <w:t>postID</w:t>
+      </w:r>
+      <w:proofErr w:type="spellEnd"/>
+      <w:proofErr w:type="gramEnd"/>
+      <w:r>
+        <w:rPr>
+          <w:rFonts w:ascii="Times New Roman" w:eastAsia="Times New Roman" w:hAnsi="Times New Roman" w:cs="Times New Roman"/>
+          <w:kern w:val="0"/>
+          <w:sz w:val="24"/>
+          <w:szCs w:val="24"/>
+          <w14:ligatures w14:val="none"/>
+        </w:rPr>
+        <w:t xml:space="preserve"> </w:t>
+      </w:r>
+      <w:r>
+        <w:rPr>
+          <w:rFonts w:ascii="Times New Roman" w:eastAsia="Times New Roman" w:hAnsi="Times New Roman" w:cs="Times New Roman"/>
+          <w:kern w:val="0"/>
+          <w:sz w:val="24"/>
+          <w:szCs w:val="24"/>
+          <w14:ligatures w14:val="none"/>
+        </w:rPr>
+        <w:t>–</w:t>
+      </w:r>
+      <w:r>
+        <w:rPr>
+          <w:rFonts w:ascii="Times New Roman" w:eastAsia="Times New Roman" w:hAnsi="Times New Roman" w:cs="Times New Roman"/>
+          <w:kern w:val="0"/>
+          <w:sz w:val="24"/>
+          <w:szCs w:val="24"/>
+          <w14:ligatures w14:val="none"/>
+        </w:rPr>
+        <w:t xml:space="preserve"> Retriev</w:t>
+      </w:r>
+      <w:r>
+        <w:rPr>
+          <w:rFonts w:ascii="Times New Roman" w:eastAsia="Times New Roman" w:hAnsi="Times New Roman" w:cs="Times New Roman"/>
+          <w:kern w:val="0"/>
+          <w:sz w:val="24"/>
+          <w:szCs w:val="24"/>
+          <w14:ligatures w14:val="none"/>
+        </w:rPr>
+        <w:t xml:space="preserve">es all the comments on a post by </w:t>
+      </w:r>
+      <w:proofErr w:type="spellStart"/>
+      <w:r>
+        <w:rPr>
+          <w:rFonts w:ascii="Times New Roman" w:eastAsia="Times New Roman" w:hAnsi="Times New Roman" w:cs="Times New Roman"/>
+          <w:kern w:val="0"/>
+          <w:sz w:val="24"/>
+          <w:szCs w:val="24"/>
+          <w14:ligatures w14:val="none"/>
+        </w:rPr>
+        <w:t>postID</w:t>
+      </w:r>
+      <w:proofErr w:type="spellEnd"/>
+      <w:r>
+        <w:rPr>
+          <w:rFonts w:ascii="Times New Roman" w:eastAsia="Times New Roman" w:hAnsi="Times New Roman" w:cs="Times New Roman"/>
+          <w:kern w:val="0"/>
+          <w:sz w:val="24"/>
+          <w:szCs w:val="24"/>
+          <w14:ligatures w14:val="none"/>
+        </w:rPr>
+        <w:t>.</w:t>
+      </w:r>
+    </w:p>
+    <w:p>
+      <w:pPr>
+        <w:pStyle w:val="ListParagraph"/>
+        <w:numPr>
+          <w:ilvl w:val="0"/>
+          <w:numId w:val="9"/>
+        </w:numPr>
+        <w:spacing w:before="100" w:beforeAutospacing="1" w:after="100" w:afterAutospacing="1" w:line="240" w:lineRule="auto"/>
+        <w:rPr>
+          <w:rFonts w:ascii="Times New Roman" w:eastAsia="Times New Roman" w:hAnsi="Times New Roman" w:cs="Times New Roman"/>
+          <w:kern w:val="0"/>
+          <w:sz w:val="24"/>
+          <w:szCs w:val="24"/>
+          <w14:ligatures w14:val="none"/>
+        </w:rPr>
+      </w:pPr>
+      <w:r>
+        <w:rPr>
+          <w:rFonts w:ascii="Times New Roman" w:eastAsia="Times New Roman" w:hAnsi="Times New Roman" w:cs="Times New Roman"/>
+          <w:b/>
+          <w:bCs/>
+          <w:kern w:val="0"/>
+          <w:sz w:val="24"/>
+          <w:szCs w:val="24"/>
+          <w14:ligatures w14:val="none"/>
+        </w:rPr>
+        <w:t>POST /</w:t>
+      </w:r>
+      <w:proofErr w:type="spellStart"/>
+      <w:r>
+        <w:rPr>
+          <w:rFonts w:ascii="Times New Roman" w:eastAsia="Times New Roman" w:hAnsi="Times New Roman" w:cs="Times New Roman"/>
+          <w:b/>
+          <w:bCs/>
+          <w:kern w:val="0"/>
+          <w:sz w:val="24"/>
+          <w:szCs w:val="24"/>
+          <w14:ligatures w14:val="none"/>
+        </w:rPr>
+        <w:t>api</w:t>
+      </w:r>
+      <w:proofErr w:type="spellEnd"/>
+      <w:r>
+        <w:rPr>
+          <w:rFonts w:ascii="Times New Roman" w:eastAsia="Times New Roman" w:hAnsi="Times New Roman" w:cs="Times New Roman"/>
+          <w:b/>
+          <w:bCs/>
+          <w:kern w:val="0"/>
+          <w:sz w:val="24"/>
+          <w:szCs w:val="24"/>
+          <w14:ligatures w14:val="none"/>
+        </w:rPr>
+        <w:t>/</w:t>
+      </w:r>
+      <w:r>
+        <w:rPr>
+          <w:rFonts w:ascii="Times New Roman" w:eastAsia="Times New Roman" w:hAnsi="Times New Roman" w:cs="Times New Roman"/>
+          <w:b/>
+          <w:bCs/>
+          <w:kern w:val="0"/>
+          <w:sz w:val="24"/>
+          <w:szCs w:val="24"/>
+          <w14:ligatures w14:val="none"/>
+        </w:rPr>
+        <w:t>comments</w:t>
+      </w:r>
+      <w:proofErr w:type="gramStart"/>
+      <w:r>
+        <w:rPr>
+          <w:rFonts w:ascii="Times New Roman" w:eastAsia="Times New Roman" w:hAnsi="Times New Roman" w:cs="Times New Roman"/>
+          <w:b/>
+          <w:bCs/>
+          <w:kern w:val="0"/>
+          <w:sz w:val="24"/>
+          <w:szCs w:val="24"/>
+          <w14:ligatures w14:val="none"/>
+        </w:rPr>
+        <w:t>/:</w:t>
+      </w:r>
+      <w:proofErr w:type="spellStart"/>
+      <w:r>
+        <w:rPr>
+          <w:rFonts w:ascii="Times New Roman" w:eastAsia="Times New Roman" w:hAnsi="Times New Roman" w:cs="Times New Roman"/>
+          <w:b/>
+          <w:bCs/>
+          <w:kern w:val="0"/>
+          <w:sz w:val="24"/>
+          <w:szCs w:val="24"/>
+          <w14:ligatures w14:val="none"/>
+        </w:rPr>
+        <w:t>postID</w:t>
+      </w:r>
+      <w:proofErr w:type="spellEnd"/>
+      <w:proofErr w:type="gramEnd"/>
+      <w:r>
+        <w:rPr>
+          <w:rFonts w:ascii="Times New Roman" w:eastAsia="Times New Roman" w:hAnsi="Times New Roman" w:cs="Times New Roman"/>
+          <w:kern w:val="0"/>
+          <w:sz w:val="24"/>
+          <w:szCs w:val="24"/>
+          <w14:ligatures w14:val="none"/>
+        </w:rPr>
+        <w:t xml:space="preserve"> </w:t>
+      </w:r>
+      <w:r>
+        <w:rPr>
+          <w:rFonts w:ascii="Times New Roman" w:eastAsia="Times New Roman" w:hAnsi="Times New Roman" w:cs="Times New Roman"/>
+          <w:kern w:val="0"/>
+          <w:sz w:val="24"/>
+          <w:szCs w:val="24"/>
+          <w14:ligatures w14:val="none"/>
+        </w:rPr>
+        <w:t>–</w:t>
+      </w:r>
+      <w:r>
+        <w:rPr>
+          <w:rFonts w:ascii="Times New Roman" w:eastAsia="Times New Roman" w:hAnsi="Times New Roman" w:cs="Times New Roman"/>
+          <w:kern w:val="0"/>
+          <w:sz w:val="24"/>
+          <w:szCs w:val="24"/>
+          <w14:ligatures w14:val="none"/>
+        </w:rPr>
+        <w:t xml:space="preserve"> Creat</w:t>
+      </w:r>
+      <w:r>
+        <w:rPr>
+          <w:rFonts w:ascii="Times New Roman" w:eastAsia="Times New Roman" w:hAnsi="Times New Roman" w:cs="Times New Roman"/>
+          <w:kern w:val="0"/>
+          <w:sz w:val="24"/>
+          <w:szCs w:val="24"/>
+          <w14:ligatures w14:val="none"/>
+        </w:rPr>
+        <w:t>es a new comment on a post.</w:t>
+      </w:r>
+    </w:p>
+    <w:p>
+      <w:pPr>
+        <w:pStyle w:val="ListParagraph"/>
+        <w:spacing w:before="100" w:beforeAutospacing="1" w:after="100" w:afterAutospacing="1" w:line="240" w:lineRule="auto"/>
+        <w:rPr>
+          <w:rFonts w:ascii="Times New Roman" w:eastAsia="Times New Roman" w:hAnsi="Times New Roman" w:cs="Times New Roman"/>
+          <w:kern w:val="0"/>
+          <w:sz w:val="24"/>
+          <w:szCs w:val="24"/>
+          <w14:ligatures w14:val="none"/>
+        </w:rPr>
+      </w:pPr>
+    </w:p>
+    <w:p>
+      <w:pPr>
+        <w:pStyle w:val="ListParagraph"/>
+        <w:spacing w:before="100" w:beforeAutospacing="1" w:after="100" w:afterAutospacing="1" w:line="240" w:lineRule="auto"/>
+        <w:rPr>
+          <w:rFonts w:ascii="Times New Roman" w:eastAsia="Times New Roman" w:hAnsi="Times New Roman" w:cs="Times New Roman"/>
+          <w:kern w:val="0"/>
+          <w:sz w:val="24"/>
+          <w:szCs w:val="24"/>
+          <w14:ligatures w14:val="none"/>
+        </w:rPr>
+      </w:pPr>
     </w:p>
     <w:p>
       <w:pPr>
@@ -2011,7 +4054,7 @@
           <w:szCs w:val="24"/>
           <w14:ligatures w14:val="none"/>
         </w:rPr>
-        <w:t xml:space="preserve"> Input validation using libraries like Joi or express-validator.</w:t>
+        <w:t xml:space="preserve"> Input validation using libraries like express-validator.</w:t>
       </w:r>
     </w:p>
     <w:p>
@@ -2075,7 +4118,6 @@
           <w:szCs w:val="24"/>
           <w14:ligatures w14:val="none"/>
         </w:rPr>
-        <w:lastRenderedPageBreak/>
         <w:t>Authentication:</w:t>
       </w:r>
       <w:r>
@@ -2115,17 +4157,85 @@
           <w:szCs w:val="24"/>
           <w14:ligatures w14:val="none"/>
         </w:rPr>
-        <w:t>Data Encryption:</w:t>
-      </w:r>
-      <w:r>
-        <w:rPr>
-          <w:rFonts w:ascii="Times New Roman" w:eastAsia="Times New Roman" w:hAnsi="Times New Roman" w:cs="Times New Roman"/>
-          <w:kern w:val="0"/>
-          <w:sz w:val="24"/>
-          <w:szCs w:val="24"/>
-          <w14:ligatures w14:val="none"/>
-        </w:rPr>
-        <w:t xml:space="preserve"> Encrypt sensitive data at rest and in transit.</w:t>
+        <w:t>Input Validation:</w:t>
+      </w:r>
+      <w:r>
+        <w:rPr>
+          <w:rFonts w:ascii="Times New Roman" w:eastAsia="Times New Roman" w:hAnsi="Times New Roman" w:cs="Times New Roman"/>
+          <w:kern w:val="0"/>
+          <w:sz w:val="24"/>
+          <w:szCs w:val="24"/>
+          <w14:ligatures w14:val="none"/>
+        </w:rPr>
+        <w:t xml:space="preserve"> Using express-validator to prevent SQL Injections and XSS attacks.</w:t>
+      </w:r>
+    </w:p>
+    <w:p>
+      <w:pPr>
+        <w:pStyle w:val="ListParagraph"/>
+        <w:numPr>
+          <w:ilvl w:val="0"/>
+          <w:numId w:val="2"/>
+        </w:numPr>
+        <w:spacing w:before="100" w:beforeAutospacing="1" w:after="100" w:afterAutospacing="1" w:line="240" w:lineRule="auto"/>
+        <w:rPr>
+          <w:rFonts w:ascii="Times New Roman" w:eastAsia="Times New Roman" w:hAnsi="Times New Roman" w:cs="Times New Roman"/>
+          <w:kern w:val="0"/>
+          <w:sz w:val="24"/>
+          <w:szCs w:val="24"/>
+          <w14:ligatures w14:val="none"/>
+        </w:rPr>
+      </w:pPr>
+      <w:r>
+        <w:rPr>
+          <w:rFonts w:ascii="Times New Roman" w:eastAsia="Times New Roman" w:hAnsi="Times New Roman" w:cs="Times New Roman"/>
+          <w:b/>
+          <w:bCs/>
+          <w:kern w:val="0"/>
+          <w:sz w:val="24"/>
+          <w:szCs w:val="24"/>
+          <w14:ligatures w14:val="none"/>
+        </w:rPr>
+        <w:t>CORS:</w:t>
+      </w:r>
+      <w:r>
+        <w:rPr>
+          <w:rFonts w:ascii="Times New Roman" w:eastAsia="Times New Roman" w:hAnsi="Times New Roman" w:cs="Times New Roman"/>
+          <w:kern w:val="0"/>
+          <w:sz w:val="24"/>
+          <w:szCs w:val="24"/>
+          <w14:ligatures w14:val="none"/>
+        </w:rPr>
+        <w:t xml:space="preserve"> Cross-origin resource sharing to restrict domains that can access API.</w:t>
+      </w:r>
+    </w:p>
+    <w:p>
+      <w:pPr>
+        <w:pStyle w:val="ListParagraph"/>
+        <w:numPr>
+          <w:ilvl w:val="0"/>
+          <w:numId w:val="2"/>
+        </w:numPr>
+        <w:spacing w:before="100" w:beforeAutospacing="1" w:after="100" w:afterAutospacing="1" w:line="240" w:lineRule="auto"/>
+        <w:rPr>
+          <w:rFonts w:ascii="Times New Roman" w:eastAsia="Times New Roman" w:hAnsi="Times New Roman" w:cs="Times New Roman"/>
+          <w:kern w:val="0"/>
+          <w:sz w:val="24"/>
+          <w:szCs w:val="24"/>
+          <w14:ligatures w14:val="none"/>
+        </w:rPr>
+      </w:pPr>
+      <w:r>
+        <w:rPr>
+          <w:rFonts w:ascii="Times New Roman" w:eastAsia="Times New Roman" w:hAnsi="Times New Roman" w:cs="Times New Roman"/>
+          <w:b/>
+          <w:bCs/>
+          <w:kern w:val="0"/>
+          <w:sz w:val="24"/>
+          <w:szCs w:val="24"/>
+          <w14:ligatures w14:val="none"/>
+        </w:rPr>
+        <w:t>Protection of API Endpoints</w:t>
       </w:r>
       <w:r>
         <w:rPr>
@@ -2138,7 +4248,6 @@
         <w:br/>
       </w:r>
     </w:p>
-    <w:p/>
     <w:sectPr>
       <w:pgSz w:w="12240" w:h="15840"/>
       <w:pgMar w:top="1440" w:right="1440" w:bottom="1440" w:left="1440" w:header="720" w:footer="720" w:gutter="0"/>
@@ -3718,6 +5827,7 @@
   <w:style w:type="paragraph" w:default="1" w:styleId="Normal">
     <w:name w:val="Normal"/>
     <w:qFormat/>
+    <w:rsid w:val="00A967CB"/>
   </w:style>
   <w:style w:type="character" w:default="1" w:styleId="DefaultParagraphFont">
     <w:name w:val="Default Paragraph Font"/>

</xml_diff>